<commit_message>
Proyecto Programado avance 1
</commit_message>
<xml_diff>
--- a/IProyectoIntroProgra_ AlonsoCorella/IProyectoIntroProgra_ AlonsoCorella/Proyecto programado Documentación.docx
+++ b/IProyectoIntroProgra_ AlonsoCorella/IProyectoIntroProgra_ AlonsoCorella/Proyecto programado Documentación.docx
@@ -314,7 +314,167 @@
       <w:pPr>
         <w:pStyle w:val="TDC1"/>
         <w:tabs>
-          <w:tab w:val="right" w:leader="dot" w:pos="8828"/>
+          <w:tab w:val="right" w:pos="8828"/>
+        </w:tabs>
+        <w:rPr>
+          <w:rFonts w:eastAsiaTheme="minorEastAsia"/>
+          <w:b w:val="0"/>
+          <w:bCs w:val="0"/>
+          <w:noProof/>
+          <w:sz w:val="22"/>
+          <w:szCs w:val="22"/>
+          <w:lang w:eastAsia="es-CR"/>
+        </w:rPr>
+      </w:pPr>
+      <w:r>
+        <w:lastRenderedPageBreak/>
+        <w:fldChar w:fldCharType="begin"/>
+      </w:r>
+      <w:r>
+        <w:instrText xml:space="preserve"> TOC \o \h \z \u </w:instrText>
+      </w:r>
+      <w:r>
+        <w:fldChar w:fldCharType="separate"/>
+      </w:r>
+      <w:hyperlink w:anchor="_Toc446280367" w:history="1">
+        <w:r>
+          <w:rPr>
+            <w:rStyle w:val="Hipervnculo"/>
+            <w:rFonts w:ascii="Times New Roman" w:hAnsi="Times New Roman" w:cs="Times New Roman"/>
+            <w:noProof/>
+          </w:rPr>
+          <w:t>Descripción:</w:t>
+        </w:r>
+        <w:r>
+          <w:rPr>
+            <w:noProof/>
+            <w:webHidden/>
+          </w:rPr>
+          <w:tab/>
+        </w:r>
+        <w:r>
+          <w:rPr>
+            <w:noProof/>
+            <w:webHidden/>
+          </w:rPr>
+          <w:fldChar w:fldCharType="begin"/>
+        </w:r>
+        <w:r>
+          <w:rPr>
+            <w:noProof/>
+            <w:webHidden/>
+          </w:rPr>
+          <w:instrText xml:space="preserve"> PAGEREF _Toc446280367 \h </w:instrText>
+        </w:r>
+        <w:r>
+          <w:rPr>
+            <w:noProof/>
+            <w:webHidden/>
+          </w:rPr>
+        </w:r>
+        <w:r>
+          <w:rPr>
+            <w:noProof/>
+            <w:webHidden/>
+          </w:rPr>
+          <w:fldChar w:fldCharType="separate"/>
+        </w:r>
+        <w:r>
+          <w:rPr>
+            <w:noProof/>
+            <w:webHidden/>
+          </w:rPr>
+          <w:t>4</w:t>
+        </w:r>
+        <w:r>
+          <w:rPr>
+            <w:noProof/>
+            <w:webHidden/>
+          </w:rPr>
+          <w:fldChar w:fldCharType="end"/>
+        </w:r>
+      </w:hyperlink>
+    </w:p>
+    <w:p>
+      <w:pPr>
+        <w:pStyle w:val="TDC2"/>
+        <w:tabs>
+          <w:tab w:val="right" w:pos="8828"/>
+        </w:tabs>
+        <w:rPr>
+          <w:rFonts w:eastAsiaTheme="minorEastAsia"/>
+          <w:i w:val="0"/>
+          <w:iCs w:val="0"/>
+          <w:noProof/>
+          <w:sz w:val="22"/>
+          <w:szCs w:val="22"/>
+          <w:lang w:eastAsia="es-CR"/>
+        </w:rPr>
+      </w:pPr>
+      <w:hyperlink w:anchor="_Toc446280368" w:history="1">
+        <w:r>
+          <w:rPr>
+            <w:rStyle w:val="Hipervnculo"/>
+            <w:rFonts w:ascii="Times New Roman" w:hAnsi="Times New Roman" w:cs="Times New Roman"/>
+            <w:noProof/>
+          </w:rPr>
+          <w:t>Objetivo General y Objetivos Específicos:</w:t>
+        </w:r>
+        <w:r>
+          <w:rPr>
+            <w:noProof/>
+            <w:webHidden/>
+          </w:rPr>
+          <w:tab/>
+        </w:r>
+        <w:r>
+          <w:rPr>
+            <w:noProof/>
+            <w:webHidden/>
+          </w:rPr>
+          <w:fldChar w:fldCharType="begin"/>
+        </w:r>
+        <w:r>
+          <w:rPr>
+            <w:noProof/>
+            <w:webHidden/>
+          </w:rPr>
+          <w:instrText xml:space="preserve"> PAGEREF _Toc446280368 \h </w:instrText>
+        </w:r>
+        <w:r>
+          <w:rPr>
+            <w:noProof/>
+            <w:webHidden/>
+          </w:rPr>
+        </w:r>
+        <w:r>
+          <w:rPr>
+            <w:noProof/>
+            <w:webHidden/>
+          </w:rPr>
+          <w:fldChar w:fldCharType="separate"/>
+        </w:r>
+        <w:r>
+          <w:rPr>
+            <w:noProof/>
+            <w:webHidden/>
+          </w:rPr>
+          <w:t>4</w:t>
+        </w:r>
+        <w:r>
+          <w:rPr>
+            <w:noProof/>
+            <w:webHidden/>
+          </w:rPr>
+          <w:fldChar w:fldCharType="end"/>
+        </w:r>
+      </w:hyperlink>
+    </w:p>
+    <w:p>
+      <w:pPr>
+        <w:pStyle w:val="TDC3"/>
+        <w:tabs>
+          <w:tab w:val="right" w:pos="8828"/>
         </w:tabs>
         <w:rPr>
           <w:rFonts w:eastAsiaTheme="minorEastAsia"/>
@@ -324,34 +484,214 @@
           <w:lang w:eastAsia="es-CR"/>
         </w:rPr>
       </w:pPr>
-      <w:r>
-        <w:rPr>
-          <w:b w:val="0"/>
-          <w:bCs w:val="0"/>
-        </w:rPr>
-        <w:lastRenderedPageBreak/>
-        <w:fldChar w:fldCharType="begin"/>
-      </w:r>
-      <w:r>
-        <w:rPr>
-          <w:b w:val="0"/>
-          <w:bCs w:val="0"/>
-        </w:rPr>
-        <w:instrText xml:space="preserve"> TOC \o \h \z \u </w:instrText>
-      </w:r>
-      <w:r>
-        <w:rPr>
-          <w:b w:val="0"/>
-          <w:bCs w:val="0"/>
-        </w:rPr>
-        <w:fldChar w:fldCharType="separate"/>
-      </w:r>
-    </w:p>
-    <w:p>
-      <w:r>
-        <w:rPr>
-          <w:b/>
-          <w:bCs/>
+      <w:hyperlink w:anchor="_Toc446280369" w:history="1">
+        <w:r>
+          <w:rPr>
+            <w:rStyle w:val="Hipervnculo"/>
+            <w:rFonts w:ascii="Times New Roman" w:hAnsi="Times New Roman" w:cs="Times New Roman"/>
+            <w:noProof/>
+          </w:rPr>
+          <w:t>Introducción:</w:t>
+        </w:r>
+        <w:r>
+          <w:rPr>
+            <w:noProof/>
+            <w:webHidden/>
+          </w:rPr>
+          <w:tab/>
+        </w:r>
+        <w:r>
+          <w:rPr>
+            <w:noProof/>
+            <w:webHidden/>
+          </w:rPr>
+          <w:fldChar w:fldCharType="begin"/>
+        </w:r>
+        <w:r>
+          <w:rPr>
+            <w:noProof/>
+            <w:webHidden/>
+          </w:rPr>
+          <w:instrText xml:space="preserve"> PAGEREF _Toc446280369 \h </w:instrText>
+        </w:r>
+        <w:r>
+          <w:rPr>
+            <w:noProof/>
+            <w:webHidden/>
+          </w:rPr>
+        </w:r>
+        <w:r>
+          <w:rPr>
+            <w:noProof/>
+            <w:webHidden/>
+          </w:rPr>
+          <w:fldChar w:fldCharType="separate"/>
+        </w:r>
+        <w:r>
+          <w:rPr>
+            <w:noProof/>
+            <w:webHidden/>
+          </w:rPr>
+          <w:t>4</w:t>
+        </w:r>
+        <w:r>
+          <w:rPr>
+            <w:noProof/>
+            <w:webHidden/>
+          </w:rPr>
+          <w:fldChar w:fldCharType="end"/>
+        </w:r>
+      </w:hyperlink>
+    </w:p>
+    <w:p>
+      <w:pPr>
+        <w:pStyle w:val="TDC4"/>
+        <w:tabs>
+          <w:tab w:val="right" w:pos="8828"/>
+        </w:tabs>
+        <w:rPr>
+          <w:rFonts w:eastAsiaTheme="minorEastAsia"/>
+          <w:noProof/>
+          <w:sz w:val="22"/>
+          <w:szCs w:val="22"/>
+          <w:lang w:eastAsia="es-CR"/>
+        </w:rPr>
+      </w:pPr>
+      <w:hyperlink w:anchor="_Toc446280370" w:history="1">
+        <w:r>
+          <w:rPr>
+            <w:rStyle w:val="Hipervnculo"/>
+            <w:rFonts w:ascii="Times New Roman" w:hAnsi="Times New Roman" w:cs="Times New Roman"/>
+            <w:noProof/>
+          </w:rPr>
+          <w:t>Análisis de la Solución:</w:t>
+        </w:r>
+        <w:r>
+          <w:rPr>
+            <w:noProof/>
+            <w:webHidden/>
+          </w:rPr>
+          <w:tab/>
+        </w:r>
+        <w:r>
+          <w:rPr>
+            <w:noProof/>
+            <w:webHidden/>
+          </w:rPr>
+          <w:fldChar w:fldCharType="begin"/>
+        </w:r>
+        <w:r>
+          <w:rPr>
+            <w:noProof/>
+            <w:webHidden/>
+          </w:rPr>
+          <w:instrText xml:space="preserve"> PAGEREF _Toc446280370 \h </w:instrText>
+        </w:r>
+        <w:r>
+          <w:rPr>
+            <w:noProof/>
+            <w:webHidden/>
+          </w:rPr>
+        </w:r>
+        <w:r>
+          <w:rPr>
+            <w:noProof/>
+            <w:webHidden/>
+          </w:rPr>
+          <w:fldChar w:fldCharType="separate"/>
+        </w:r>
+        <w:r>
+          <w:rPr>
+            <w:noProof/>
+            <w:webHidden/>
+          </w:rPr>
+          <w:t>4</w:t>
+        </w:r>
+        <w:r>
+          <w:rPr>
+            <w:noProof/>
+            <w:webHidden/>
+          </w:rPr>
+          <w:fldChar w:fldCharType="end"/>
+        </w:r>
+      </w:hyperlink>
+    </w:p>
+    <w:p>
+      <w:pPr>
+        <w:pStyle w:val="TDC5"/>
+        <w:tabs>
+          <w:tab w:val="right" w:pos="8828"/>
+        </w:tabs>
+        <w:rPr>
+          <w:rFonts w:eastAsiaTheme="minorEastAsia"/>
+          <w:noProof/>
+          <w:sz w:val="22"/>
+          <w:szCs w:val="22"/>
+          <w:lang w:eastAsia="es-CR"/>
+        </w:rPr>
+      </w:pPr>
+      <w:hyperlink w:anchor="_Toc446280371" w:history="1">
+        <w:r>
+          <w:rPr>
+            <w:rStyle w:val="Hipervnculo"/>
+            <w:rFonts w:ascii="Times New Roman" w:hAnsi="Times New Roman" w:cs="Times New Roman"/>
+            <w:noProof/>
+          </w:rPr>
+          <w:t>Resultados obtenidos:</w:t>
+        </w:r>
+        <w:r>
+          <w:rPr>
+            <w:noProof/>
+            <w:webHidden/>
+          </w:rPr>
+          <w:tab/>
+        </w:r>
+        <w:r>
+          <w:rPr>
+            <w:noProof/>
+            <w:webHidden/>
+          </w:rPr>
+          <w:fldChar w:fldCharType="begin"/>
+        </w:r>
+        <w:r>
+          <w:rPr>
+            <w:noProof/>
+            <w:webHidden/>
+          </w:rPr>
+          <w:instrText xml:space="preserve"> PAGEREF _Toc446280371 \h </w:instrText>
+        </w:r>
+        <w:r>
+          <w:rPr>
+            <w:noProof/>
+            <w:webHidden/>
+          </w:rPr>
+        </w:r>
+        <w:r>
+          <w:rPr>
+            <w:noProof/>
+            <w:webHidden/>
+          </w:rPr>
+          <w:fldChar w:fldCharType="separate"/>
+        </w:r>
+        <w:r>
+          <w:rPr>
+            <w:noProof/>
+            <w:webHidden/>
+          </w:rPr>
+          <w:t>4</w:t>
+        </w:r>
+        <w:r>
+          <w:rPr>
+            <w:noProof/>
+            <w:webHidden/>
+          </w:rPr>
+          <w:fldChar w:fldCharType="end"/>
+        </w:r>
+      </w:hyperlink>
+    </w:p>
+    <w:p>
+      <w:r>
+        <w:rPr>
           <w:sz w:val="20"/>
           <w:szCs w:val="20"/>
         </w:rPr>
@@ -397,7 +737,12 @@
     </w:p>
     <w:p>
       <w:pPr>
-        <w:pStyle w:val="Ttulo1"/>
+        <w:spacing w:line="360" w:lineRule="auto"/>
+        <w:rPr>
+          <w:rFonts w:ascii="Times New Roman" w:hAnsi="Times New Roman" w:cs="Times New Roman"/>
+          <w:sz w:val="24"/>
+          <w:szCs w:val="24"/>
+        </w:rPr>
       </w:pPr>
       <w:bookmarkStart w:id="0" w:name="_Toc446257435"/>
       <w:bookmarkStart w:id="1" w:name="_Toc446257470"/>
@@ -407,6 +752,11 @@
       <w:bookmarkStart w:id="5" w:name="_Toc446258423"/>
       <w:bookmarkStart w:id="6" w:name="_Toc446258431"/>
       <w:r>
+        <w:rPr>
+          <w:rFonts w:ascii="Times New Roman" w:hAnsi="Times New Roman" w:cs="Times New Roman"/>
+          <w:sz w:val="24"/>
+          <w:szCs w:val="24"/>
+        </w:rPr>
         <w:lastRenderedPageBreak/>
         <w:t>Resumen ejecutivo:</w:t>
       </w:r>
@@ -420,15 +770,22 @@
     </w:p>
     <w:p>
       <w:pPr>
-        <w:pStyle w:val="Ttulo2"/>
-      </w:pPr>
-    </w:p>
-    <w:p>
-      <w:pPr>
-        <w:pStyle w:val="Ttulo2"/>
-        <w:rPr>
-          <w:sz w:val="22"/>
-          <w:szCs w:val="22"/>
+        <w:spacing w:line="360" w:lineRule="auto"/>
+        <w:rPr>
+          <w:rFonts w:ascii="Times New Roman" w:hAnsi="Times New Roman" w:cs="Times New Roman"/>
+          <w:sz w:val="24"/>
+          <w:szCs w:val="24"/>
+        </w:rPr>
+      </w:pPr>
+    </w:p>
+    <w:p>
+      <w:pPr>
+        <w:pStyle w:val="Ttulo1"/>
+        <w:rPr>
+          <w:rFonts w:ascii="Times New Roman" w:hAnsi="Times New Roman" w:cs="Times New Roman"/>
+          <w:color w:val="auto"/>
+          <w:sz w:val="24"/>
+          <w:szCs w:val="24"/>
         </w:rPr>
       </w:pPr>
       <w:bookmarkStart w:id="7" w:name="_Toc446257436"/>
@@ -438,10 +795,13 @@
       <w:bookmarkStart w:id="11" w:name="_Toc446257821"/>
       <w:bookmarkStart w:id="12" w:name="_Toc446258424"/>
       <w:bookmarkStart w:id="13" w:name="_Toc446258432"/>
-      <w:r>
-        <w:rPr>
-          <w:sz w:val="22"/>
-          <w:szCs w:val="22"/>
+      <w:bookmarkStart w:id="14" w:name="_Toc446280367"/>
+      <w:r>
+        <w:rPr>
+          <w:rFonts w:ascii="Times New Roman" w:hAnsi="Times New Roman" w:cs="Times New Roman"/>
+          <w:color w:val="auto"/>
+          <w:sz w:val="24"/>
+          <w:szCs w:val="24"/>
         </w:rPr>
         <w:t>Descripción:</w:t>
       </w:r>
@@ -452,306 +812,653 @@
       <w:bookmarkEnd w:id="11"/>
       <w:bookmarkEnd w:id="12"/>
       <w:bookmarkEnd w:id="13"/>
-    </w:p>
-    <w:p>
-      <w:pPr>
-        <w:pStyle w:val="Default"/>
-      </w:pPr>
-    </w:p>
-    <w:p>
-      <w:pPr>
-        <w:pStyle w:val="Ttulo3"/>
-      </w:pPr>
-      <w:bookmarkStart w:id="14" w:name="_Toc446257654"/>
-      <w:bookmarkStart w:id="15" w:name="_Toc446257822"/>
-      <w:bookmarkStart w:id="16" w:name="_Toc446258425"/>
-      <w:bookmarkStart w:id="17" w:name="_Toc446258433"/>
+      <w:bookmarkEnd w:id="14"/>
+    </w:p>
+    <w:p>
+      <w:pPr>
+        <w:spacing w:line="360" w:lineRule="auto"/>
+        <w:rPr>
+          <w:rFonts w:ascii="Times New Roman" w:hAnsi="Times New Roman" w:cs="Times New Roman"/>
+          <w:sz w:val="24"/>
+          <w:szCs w:val="24"/>
+        </w:rPr>
+      </w:pPr>
+    </w:p>
+    <w:p>
+      <w:pPr>
+        <w:spacing w:line="360" w:lineRule="auto"/>
+        <w:rPr>
+          <w:rFonts w:ascii="Times New Roman" w:hAnsi="Times New Roman" w:cs="Times New Roman"/>
+          <w:sz w:val="24"/>
+          <w:szCs w:val="24"/>
+        </w:rPr>
+      </w:pPr>
+      <w:bookmarkStart w:id="15" w:name="_Toc446257654"/>
+      <w:bookmarkStart w:id="16" w:name="_Toc446257822"/>
+      <w:bookmarkStart w:id="17" w:name="_Toc446258425"/>
+      <w:bookmarkStart w:id="18" w:name="_Toc446258433"/>
       <w:proofErr w:type="spellStart"/>
       <w:r>
+        <w:rPr>
+          <w:rFonts w:ascii="Times New Roman" w:hAnsi="Times New Roman" w:cs="Times New Roman"/>
+          <w:sz w:val="24"/>
+          <w:szCs w:val="24"/>
+        </w:rPr>
         <w:t>Abstract</w:t>
       </w:r>
       <w:proofErr w:type="spellEnd"/>
       <w:r>
+        <w:rPr>
+          <w:rFonts w:ascii="Times New Roman" w:hAnsi="Times New Roman" w:cs="Times New Roman"/>
+          <w:sz w:val="24"/>
+          <w:szCs w:val="24"/>
+        </w:rPr>
         <w:t>:</w:t>
       </w:r>
-      <w:bookmarkEnd w:id="14"/>
       <w:bookmarkEnd w:id="15"/>
       <w:bookmarkEnd w:id="16"/>
       <w:bookmarkEnd w:id="17"/>
-    </w:p>
-    <w:p>
-      <w:pPr>
-        <w:pStyle w:val="Default"/>
-      </w:pPr>
-    </w:p>
-    <w:p>
-      <w:pPr>
-        <w:pStyle w:val="Ttulo4"/>
-      </w:pPr>
-      <w:bookmarkStart w:id="18" w:name="_Toc446257823"/>
-      <w:bookmarkStart w:id="19" w:name="_Toc446258426"/>
-      <w:r>
-        <w:t xml:space="preserve">Objetivo </w:t>
-      </w:r>
-      <w:r>
-        <w:t>General y Objetivos Específicos:</w:t>
-      </w:r>
-      <w:bookmarkStart w:id="20" w:name="_GoBack"/>
       <w:bookmarkEnd w:id="18"/>
+    </w:p>
+    <w:p>
+      <w:pPr>
+        <w:spacing w:line="360" w:lineRule="auto"/>
+        <w:rPr>
+          <w:rFonts w:ascii="Times New Roman" w:hAnsi="Times New Roman" w:cs="Times New Roman"/>
+          <w:sz w:val="24"/>
+          <w:szCs w:val="24"/>
+        </w:rPr>
+      </w:pPr>
+    </w:p>
+    <w:p>
+      <w:pPr>
+        <w:pStyle w:val="Ttulo2"/>
+        <w:rPr>
+          <w:rFonts w:ascii="Times New Roman" w:hAnsi="Times New Roman" w:cs="Times New Roman"/>
+          <w:color w:val="auto"/>
+          <w:sz w:val="24"/>
+          <w:szCs w:val="24"/>
+        </w:rPr>
+      </w:pPr>
+      <w:bookmarkStart w:id="19" w:name="_Toc446257823"/>
+      <w:bookmarkStart w:id="20" w:name="_Toc446258426"/>
+      <w:bookmarkStart w:id="21" w:name="_Toc446280368"/>
+      <w:r>
+        <w:rPr>
+          <w:rFonts w:ascii="Times New Roman" w:hAnsi="Times New Roman" w:cs="Times New Roman"/>
+          <w:color w:val="auto"/>
+          <w:sz w:val="24"/>
+          <w:szCs w:val="24"/>
+        </w:rPr>
+        <w:t>Objetivo General y Objetivos Específicos:</w:t>
+      </w:r>
       <w:bookmarkEnd w:id="19"/>
       <w:bookmarkEnd w:id="20"/>
+      <w:bookmarkEnd w:id="21"/>
+    </w:p>
+    <w:p>
+      <w:pPr>
+        <w:spacing w:line="360" w:lineRule="auto"/>
+        <w:rPr>
+          <w:rFonts w:ascii="Times New Roman" w:hAnsi="Times New Roman" w:cs="Times New Roman"/>
+          <w:sz w:val="24"/>
+          <w:szCs w:val="24"/>
+        </w:rPr>
+      </w:pPr>
+    </w:p>
+    <w:p>
+      <w:pPr>
+        <w:spacing w:line="360" w:lineRule="auto"/>
+        <w:rPr>
+          <w:rFonts w:ascii="Times New Roman" w:hAnsi="Times New Roman" w:cs="Times New Roman"/>
+          <w:sz w:val="24"/>
+          <w:szCs w:val="24"/>
+        </w:rPr>
+      </w:pPr>
+      <w:bookmarkStart w:id="22" w:name="_Toc446258427"/>
+      <w:bookmarkStart w:id="23" w:name="_Toc446280369"/>
+      <w:r>
+        <w:rPr>
+          <w:rStyle w:val="Ttulo3Car"/>
+          <w:rFonts w:ascii="Times New Roman" w:hAnsi="Times New Roman" w:cs="Times New Roman"/>
+          <w:color w:val="auto"/>
+        </w:rPr>
+        <w:t>Introducción:</w:t>
+      </w:r>
+      <w:bookmarkEnd w:id="22"/>
+      <w:bookmarkEnd w:id="23"/>
+      <w:r>
+        <w:rPr>
+          <w:rFonts w:ascii="Times New Roman" w:hAnsi="Times New Roman" w:cs="Times New Roman"/>
+          <w:sz w:val="24"/>
+          <w:szCs w:val="24"/>
+        </w:rPr>
+        <w:t xml:space="preserve"> </w:t>
+      </w:r>
+      <w:r>
+        <w:rPr>
+          <w:rFonts w:ascii="Times New Roman" w:hAnsi="Times New Roman" w:cs="Times New Roman"/>
+          <w:sz w:val="24"/>
+          <w:szCs w:val="24"/>
+        </w:rPr>
+        <w:t xml:space="preserve">Este programa se hace para facilitar  el proceso de  </w:t>
+      </w:r>
+      <w:r>
+        <w:rPr>
+          <w:rFonts w:ascii="Times New Roman" w:hAnsi="Times New Roman" w:cs="Times New Roman"/>
+          <w:sz w:val="24"/>
+          <w:szCs w:val="24"/>
+        </w:rPr>
+        <w:t>calificación de notas……………..</w:t>
+      </w:r>
+      <w:bookmarkStart w:id="24" w:name="_GoBack"/>
+      <w:bookmarkEnd w:id="24"/>
+      <w:r>
+        <w:rPr>
+          <w:rFonts w:ascii="Times New Roman" w:hAnsi="Times New Roman" w:cs="Times New Roman"/>
+          <w:sz w:val="24"/>
+          <w:szCs w:val="24"/>
+        </w:rPr>
+        <w:t xml:space="preserve"> </w:t>
+      </w:r>
+    </w:p>
+    <w:p>
+      <w:pPr>
+        <w:spacing w:line="360" w:lineRule="auto"/>
+        <w:rPr>
+          <w:rFonts w:ascii="Times New Roman" w:hAnsi="Times New Roman" w:cs="Times New Roman"/>
+          <w:sz w:val="24"/>
+          <w:szCs w:val="24"/>
+        </w:rPr>
+      </w:pPr>
+    </w:p>
+    <w:p>
+      <w:pPr>
+        <w:spacing w:line="360" w:lineRule="auto"/>
+        <w:rPr>
+          <w:rFonts w:ascii="Times New Roman" w:hAnsi="Times New Roman" w:cs="Times New Roman"/>
+          <w:sz w:val="24"/>
+          <w:szCs w:val="24"/>
+        </w:rPr>
+      </w:pPr>
+      <w:r>
+        <w:rPr>
+          <w:rFonts w:ascii="Times New Roman" w:hAnsi="Times New Roman" w:cs="Times New Roman"/>
+          <w:sz w:val="24"/>
+          <w:szCs w:val="24"/>
+        </w:rPr>
+        <w:t xml:space="preserve">Desarrollo: </w:t>
+      </w:r>
+    </w:p>
+    <w:p>
+      <w:pPr>
+        <w:spacing w:line="360" w:lineRule="auto"/>
+        <w:rPr>
+          <w:rFonts w:ascii="Times New Roman" w:hAnsi="Times New Roman" w:cs="Times New Roman"/>
+          <w:sz w:val="24"/>
+          <w:szCs w:val="24"/>
+        </w:rPr>
+      </w:pPr>
+    </w:p>
+    <w:p>
+      <w:pPr>
+        <w:pStyle w:val="Ttulo4"/>
+        <w:rPr>
+          <w:rFonts w:ascii="Times New Roman" w:hAnsi="Times New Roman" w:cs="Times New Roman"/>
+          <w:i w:val="0"/>
+          <w:color w:val="auto"/>
+          <w:sz w:val="24"/>
+          <w:szCs w:val="24"/>
+        </w:rPr>
+      </w:pPr>
+      <w:bookmarkStart w:id="25" w:name="_Toc446280370"/>
+      <w:r>
+        <w:rPr>
+          <w:rFonts w:ascii="Times New Roman" w:hAnsi="Times New Roman" w:cs="Times New Roman"/>
+          <w:i w:val="0"/>
+          <w:color w:val="auto"/>
+          <w:sz w:val="24"/>
+          <w:szCs w:val="24"/>
+        </w:rPr>
+        <w:t>Análisis de la Solución:</w:t>
+      </w:r>
+      <w:bookmarkEnd w:id="25"/>
+      <w:r>
+        <w:rPr>
+          <w:rFonts w:ascii="Times New Roman" w:hAnsi="Times New Roman" w:cs="Times New Roman"/>
+          <w:i w:val="0"/>
+          <w:color w:val="auto"/>
+          <w:sz w:val="24"/>
+          <w:szCs w:val="24"/>
+        </w:rPr>
+        <w:t xml:space="preserve"> </w:t>
+      </w:r>
+    </w:p>
+    <w:p>
+      <w:pPr>
+        <w:spacing w:line="360" w:lineRule="auto"/>
+        <w:rPr>
+          <w:rFonts w:ascii="Times New Roman" w:hAnsi="Times New Roman" w:cs="Times New Roman"/>
+          <w:sz w:val="24"/>
+          <w:szCs w:val="24"/>
+        </w:rPr>
+      </w:pPr>
     </w:p>
     <w:p>
       <w:pPr>
         <w:pStyle w:val="Ttulo5"/>
-      </w:pPr>
-    </w:p>
-    <w:p>
-      <w:pPr>
-        <w:pStyle w:val="Ttulo5"/>
-      </w:pPr>
-      <w:bookmarkStart w:id="21" w:name="_Toc446258427"/>
-      <w:r>
-        <w:t>Introducción:</w:t>
-      </w:r>
-      <w:bookmarkEnd w:id="21"/>
-      <w:r>
+        <w:rPr>
+          <w:rFonts w:ascii="Times New Roman" w:hAnsi="Times New Roman" w:cs="Times New Roman"/>
+          <w:color w:val="auto"/>
+          <w:sz w:val="24"/>
+          <w:szCs w:val="24"/>
+        </w:rPr>
+      </w:pPr>
+      <w:bookmarkStart w:id="26" w:name="_Toc446280371"/>
+      <w:r>
+        <w:rPr>
+          <w:rFonts w:ascii="Times New Roman" w:hAnsi="Times New Roman" w:cs="Times New Roman"/>
+          <w:color w:val="auto"/>
+          <w:sz w:val="24"/>
+          <w:szCs w:val="24"/>
+        </w:rPr>
+        <w:t>Resultados obtenidos:</w:t>
+      </w:r>
+      <w:bookmarkEnd w:id="26"/>
+      <w:r>
+        <w:rPr>
+          <w:rFonts w:ascii="Times New Roman" w:hAnsi="Times New Roman" w:cs="Times New Roman"/>
+          <w:color w:val="auto"/>
+          <w:sz w:val="24"/>
+          <w:szCs w:val="24"/>
+        </w:rPr>
         <w:t xml:space="preserve"> </w:t>
       </w:r>
     </w:p>
     <w:p>
       <w:pPr>
-        <w:pStyle w:val="Default"/>
-      </w:pPr>
-    </w:p>
-    <w:p>
-      <w:pPr>
-        <w:pStyle w:val="Ttulo6"/>
-      </w:pPr>
-      <w:r>
-        <w:t xml:space="preserve">Desarrollo: </w:t>
-      </w:r>
-    </w:p>
-    <w:p>
-      <w:pPr>
-        <w:pStyle w:val="Default"/>
-      </w:pPr>
-    </w:p>
-    <w:p>
-      <w:pPr>
-        <w:pStyle w:val="Ttulo7"/>
-      </w:pPr>
-      <w:r>
-        <w:t xml:space="preserve">Análisis de la Solución: </w:t>
-      </w:r>
-    </w:p>
-    <w:p>
-      <w:pPr>
-        <w:pStyle w:val="Default"/>
-      </w:pPr>
-    </w:p>
-    <w:p>
-      <w:pPr>
-        <w:pStyle w:val="Ttulo8"/>
-      </w:pPr>
-      <w:r>
-        <w:t xml:space="preserve">Resultados obtenidos: </w:t>
-      </w:r>
-    </w:p>
-    <w:p>
-      <w:pPr>
-        <w:pStyle w:val="Default"/>
-      </w:pPr>
-    </w:p>
-    <w:p>
-      <w:pPr>
-        <w:pStyle w:val="Ttulo9"/>
-      </w:pPr>
-      <w:r>
+        <w:spacing w:line="360" w:lineRule="auto"/>
+        <w:rPr>
+          <w:rFonts w:ascii="Times New Roman" w:hAnsi="Times New Roman" w:cs="Times New Roman"/>
+          <w:sz w:val="24"/>
+          <w:szCs w:val="24"/>
+        </w:rPr>
+      </w:pPr>
+    </w:p>
+    <w:p>
+      <w:pPr>
+        <w:spacing w:line="360" w:lineRule="auto"/>
+        <w:rPr>
+          <w:rFonts w:ascii="Times New Roman" w:hAnsi="Times New Roman" w:cs="Times New Roman"/>
+          <w:sz w:val="24"/>
+          <w:szCs w:val="24"/>
+        </w:rPr>
+      </w:pPr>
+      <w:r>
+        <w:rPr>
+          <w:rFonts w:ascii="Times New Roman" w:hAnsi="Times New Roman" w:cs="Times New Roman"/>
+          <w:sz w:val="24"/>
+          <w:szCs w:val="24"/>
+        </w:rPr>
         <w:t>Conclusiones:</w:t>
       </w:r>
     </w:p>
     <w:p>
       <w:pPr>
-        <w:pStyle w:val="Default"/>
-      </w:pPr>
-    </w:p>
-    <w:p>
-      <w:pPr>
-        <w:pStyle w:val="Default"/>
-        <w:rPr>
-          <w:sz w:val="22"/>
-          <w:szCs w:val="22"/>
-        </w:rPr>
-      </w:pPr>
-      <w:r>
-        <w:rPr>
-          <w:sz w:val="22"/>
-          <w:szCs w:val="22"/>
+        <w:spacing w:line="360" w:lineRule="auto"/>
+        <w:rPr>
+          <w:rFonts w:ascii="Times New Roman" w:hAnsi="Times New Roman" w:cs="Times New Roman"/>
+          <w:sz w:val="24"/>
+          <w:szCs w:val="24"/>
+        </w:rPr>
+      </w:pPr>
+    </w:p>
+    <w:p>
+      <w:pPr>
+        <w:spacing w:line="360" w:lineRule="auto"/>
+        <w:rPr>
+          <w:rFonts w:ascii="Times New Roman" w:hAnsi="Times New Roman" w:cs="Times New Roman"/>
+          <w:sz w:val="24"/>
+          <w:szCs w:val="24"/>
+        </w:rPr>
+      </w:pPr>
+      <w:r>
+        <w:rPr>
+          <w:rFonts w:ascii="Times New Roman" w:hAnsi="Times New Roman" w:cs="Times New Roman"/>
+          <w:sz w:val="24"/>
+          <w:szCs w:val="24"/>
         </w:rPr>
         <w:t xml:space="preserve">Recomendaciones: </w:t>
       </w:r>
     </w:p>
     <w:p>
       <w:pPr>
-        <w:pStyle w:val="Default"/>
-      </w:pPr>
-    </w:p>
-    <w:p>
-      <w:pPr>
-        <w:pStyle w:val="Default"/>
-        <w:rPr>
-          <w:sz w:val="22"/>
-          <w:szCs w:val="22"/>
-        </w:rPr>
-      </w:pPr>
-      <w:r>
-        <w:rPr>
-          <w:sz w:val="22"/>
-          <w:szCs w:val="22"/>
+        <w:spacing w:line="360" w:lineRule="auto"/>
+        <w:rPr>
+          <w:rFonts w:ascii="Times New Roman" w:hAnsi="Times New Roman" w:cs="Times New Roman"/>
+          <w:sz w:val="24"/>
+          <w:szCs w:val="24"/>
+        </w:rPr>
+      </w:pPr>
+    </w:p>
+    <w:p>
+      <w:pPr>
+        <w:spacing w:line="360" w:lineRule="auto"/>
+        <w:rPr>
+          <w:rFonts w:ascii="Times New Roman" w:hAnsi="Times New Roman" w:cs="Times New Roman"/>
+          <w:sz w:val="24"/>
+          <w:szCs w:val="24"/>
+        </w:rPr>
+      </w:pPr>
+      <w:r>
+        <w:rPr>
+          <w:rFonts w:ascii="Times New Roman" w:hAnsi="Times New Roman" w:cs="Times New Roman"/>
+          <w:sz w:val="24"/>
+          <w:szCs w:val="24"/>
         </w:rPr>
         <w:t xml:space="preserve">Cronograma de trabajo: </w:t>
       </w:r>
     </w:p>
     <w:p>
       <w:pPr>
-        <w:pStyle w:val="Default"/>
-      </w:pPr>
-    </w:p>
-    <w:p>
-      <w:pPr>
-        <w:pStyle w:val="Default"/>
-        <w:rPr>
-          <w:sz w:val="22"/>
-          <w:szCs w:val="22"/>
-        </w:rPr>
-      </w:pPr>
-      <w:r>
-        <w:rPr>
-          <w:sz w:val="22"/>
-          <w:szCs w:val="22"/>
+        <w:spacing w:line="360" w:lineRule="auto"/>
+        <w:rPr>
+          <w:rFonts w:ascii="Times New Roman" w:hAnsi="Times New Roman" w:cs="Times New Roman"/>
+          <w:sz w:val="24"/>
+          <w:szCs w:val="24"/>
+        </w:rPr>
+      </w:pPr>
+      <w:r>
+        <w:rPr>
+          <w:rFonts w:ascii="Times New Roman" w:hAnsi="Times New Roman" w:cs="Times New Roman"/>
+          <w:sz w:val="24"/>
+          <w:szCs w:val="24"/>
+        </w:rPr>
+        <w:t>Sábado</w:t>
+      </w:r>
+      <w:r>
+        <w:rPr>
+          <w:rFonts w:ascii="Times New Roman" w:hAnsi="Times New Roman" w:cs="Times New Roman"/>
+          <w:sz w:val="24"/>
+          <w:szCs w:val="24"/>
+        </w:rPr>
+        <w:t xml:space="preserve"> 19/3</w:t>
+      </w:r>
+      <w:r>
+        <w:rPr>
+          <w:rFonts w:ascii="Times New Roman" w:hAnsi="Times New Roman" w:cs="Times New Roman"/>
+          <w:sz w:val="24"/>
+          <w:szCs w:val="24"/>
+        </w:rPr>
+        <w:t>: I</w:t>
+      </w:r>
+      <w:r>
+        <w:rPr>
+          <w:rFonts w:ascii="Times New Roman" w:hAnsi="Times New Roman" w:cs="Times New Roman"/>
+          <w:sz w:val="24"/>
+          <w:szCs w:val="24"/>
+        </w:rPr>
+        <w:t>nicio de seudocódigo y diagrama de flujo</w:t>
+      </w:r>
+      <w:r>
+        <w:rPr>
+          <w:rFonts w:ascii="Times New Roman" w:hAnsi="Times New Roman" w:cs="Times New Roman"/>
+          <w:sz w:val="24"/>
+          <w:szCs w:val="24"/>
+        </w:rPr>
+        <w:t xml:space="preserve"> 2 horas</w:t>
+      </w:r>
+    </w:p>
+    <w:p>
+      <w:pPr>
+        <w:spacing w:line="360" w:lineRule="auto"/>
+        <w:rPr>
+          <w:rFonts w:ascii="Times New Roman" w:hAnsi="Times New Roman" w:cs="Times New Roman"/>
+          <w:sz w:val="24"/>
+          <w:szCs w:val="24"/>
+        </w:rPr>
+      </w:pPr>
+      <w:r>
+        <w:rPr>
+          <w:rFonts w:ascii="Times New Roman" w:hAnsi="Times New Roman" w:cs="Times New Roman"/>
+          <w:sz w:val="24"/>
+          <w:szCs w:val="24"/>
+        </w:rPr>
+        <w:t>Domingo  20</w:t>
+      </w:r>
+      <w:r>
+        <w:rPr>
+          <w:rFonts w:ascii="Times New Roman" w:hAnsi="Times New Roman" w:cs="Times New Roman"/>
+          <w:sz w:val="24"/>
+          <w:szCs w:val="24"/>
+        </w:rPr>
+        <w:t>/3</w:t>
+      </w:r>
+      <w:r>
+        <w:rPr>
+          <w:rFonts w:ascii="Times New Roman" w:hAnsi="Times New Roman" w:cs="Times New Roman"/>
+          <w:sz w:val="24"/>
+          <w:szCs w:val="24"/>
+        </w:rPr>
+        <w:t>:</w:t>
+      </w:r>
+      <w:r>
+        <w:rPr>
+          <w:rFonts w:ascii="Times New Roman" w:hAnsi="Times New Roman" w:cs="Times New Roman"/>
+          <w:sz w:val="24"/>
+          <w:szCs w:val="24"/>
+        </w:rPr>
+        <w:t xml:space="preserve"> </w:t>
+      </w:r>
+      <w:r>
+        <w:rPr>
+          <w:rFonts w:ascii="Times New Roman" w:hAnsi="Times New Roman" w:cs="Times New Roman"/>
+          <w:sz w:val="24"/>
+          <w:szCs w:val="24"/>
+        </w:rPr>
+        <w:t>Avance en</w:t>
+      </w:r>
+      <w:r>
+        <w:rPr>
+          <w:rFonts w:ascii="Times New Roman" w:hAnsi="Times New Roman" w:cs="Times New Roman"/>
+          <w:sz w:val="24"/>
+          <w:szCs w:val="24"/>
+        </w:rPr>
+        <w:t xml:space="preserve"> seudocódigo y diagrama de flujo</w:t>
+      </w:r>
+      <w:r>
+        <w:rPr>
+          <w:rFonts w:ascii="Times New Roman" w:hAnsi="Times New Roman" w:cs="Times New Roman"/>
+          <w:sz w:val="24"/>
+          <w:szCs w:val="24"/>
+        </w:rPr>
+        <w:t xml:space="preserve"> 1 hora</w:t>
+      </w:r>
+    </w:p>
+    <w:p>
+      <w:pPr>
+        <w:spacing w:line="360" w:lineRule="auto"/>
+        <w:rPr>
+          <w:rFonts w:ascii="Times New Roman" w:hAnsi="Times New Roman" w:cs="Times New Roman"/>
+          <w:sz w:val="24"/>
+          <w:szCs w:val="24"/>
+        </w:rPr>
+      </w:pPr>
+    </w:p>
+    <w:p>
+      <w:pPr>
+        <w:spacing w:line="360" w:lineRule="auto"/>
+        <w:rPr>
+          <w:rFonts w:ascii="Times New Roman" w:hAnsi="Times New Roman" w:cs="Times New Roman"/>
+          <w:sz w:val="24"/>
+          <w:szCs w:val="24"/>
+        </w:rPr>
+      </w:pPr>
+    </w:p>
+    <w:p>
+      <w:pPr>
+        <w:spacing w:line="360" w:lineRule="auto"/>
+        <w:rPr>
+          <w:rFonts w:ascii="Times New Roman" w:hAnsi="Times New Roman" w:cs="Times New Roman"/>
+          <w:sz w:val="24"/>
+          <w:szCs w:val="24"/>
+        </w:rPr>
+      </w:pPr>
+    </w:p>
+    <w:p>
+      <w:pPr>
+        <w:spacing w:line="360" w:lineRule="auto"/>
+        <w:rPr>
+          <w:rFonts w:ascii="Times New Roman" w:hAnsi="Times New Roman" w:cs="Times New Roman"/>
+          <w:sz w:val="24"/>
+          <w:szCs w:val="24"/>
+        </w:rPr>
+      </w:pPr>
+      <w:r>
+        <w:rPr>
+          <w:rFonts w:ascii="Times New Roman" w:hAnsi="Times New Roman" w:cs="Times New Roman"/>
+          <w:sz w:val="24"/>
+          <w:szCs w:val="24"/>
         </w:rPr>
         <w:t xml:space="preserve">Referencias Bibliográficas </w:t>
       </w:r>
       <w:proofErr w:type="spellStart"/>
       <w:r>
         <w:rPr>
-          <w:sz w:val="22"/>
-          <w:szCs w:val="22"/>
+          <w:rFonts w:ascii="Times New Roman" w:hAnsi="Times New Roman" w:cs="Times New Roman"/>
+          <w:sz w:val="24"/>
+          <w:szCs w:val="24"/>
         </w:rPr>
         <w:t>ó</w:t>
       </w:r>
       <w:proofErr w:type="spellEnd"/>
       <w:r>
         <w:rPr>
-          <w:sz w:val="22"/>
-          <w:szCs w:val="22"/>
+          <w:rFonts w:ascii="Times New Roman" w:hAnsi="Times New Roman" w:cs="Times New Roman"/>
+          <w:sz w:val="24"/>
+          <w:szCs w:val="24"/>
         </w:rPr>
         <w:t xml:space="preserve"> Bibliografía: </w:t>
       </w:r>
     </w:p>
     <w:p>
       <w:pPr>
-        <w:pStyle w:val="Default"/>
-      </w:pPr>
-    </w:p>
-    <w:p>
-      <w:pPr>
-        <w:pStyle w:val="Default"/>
-        <w:rPr>
-          <w:sz w:val="22"/>
-          <w:szCs w:val="22"/>
-        </w:rPr>
-      </w:pPr>
-      <w:r>
-        <w:rPr>
-          <w:sz w:val="22"/>
-          <w:szCs w:val="22"/>
-        </w:rPr>
-        <w:t>Bitácora</w:t>
-      </w:r>
-      <w:r>
-        <w:rPr>
-          <w:sz w:val="22"/>
-          <w:szCs w:val="22"/>
-        </w:rPr>
-        <w:t>: sábado 19/3 inicio de seudocódigo y diagrama de flujo</w:t>
-      </w:r>
-      <w:r>
-        <w:rPr>
-          <w:sz w:val="22"/>
-          <w:szCs w:val="22"/>
-        </w:rPr>
-        <w:t xml:space="preserve"> </w:t>
-      </w:r>
-    </w:p>
-    <w:p>
-      <w:pPr>
-        <w:pStyle w:val="Default"/>
-      </w:pPr>
-    </w:p>
-    <w:p>
-      <w:pPr>
-        <w:pStyle w:val="Default"/>
-        <w:rPr>
-          <w:sz w:val="22"/>
-          <w:szCs w:val="22"/>
-        </w:rPr>
-      </w:pPr>
-      <w:r>
-        <w:rPr>
-          <w:sz w:val="22"/>
-          <w:szCs w:val="22"/>
-        </w:rPr>
-        <w:t xml:space="preserve">Anexos: </w:t>
-      </w:r>
-    </w:p>
-    <w:p>
-      <w:pPr>
-        <w:pStyle w:val="Default"/>
-        <w:rPr>
-          <w:sz w:val="22"/>
-          <w:szCs w:val="22"/>
-        </w:rPr>
-      </w:pPr>
-      <w:r>
-        <w:rPr>
-          <w:sz w:val="22"/>
-          <w:szCs w:val="22"/>
-        </w:rPr>
-        <w:t xml:space="preserve"> </w:t>
-      </w:r>
-    </w:p>
-    <w:p>
-      <w:pPr>
-        <w:pStyle w:val="Default"/>
-        <w:rPr>
-          <w:sz w:val="22"/>
-          <w:szCs w:val="22"/>
-        </w:rPr>
-      </w:pPr>
-    </w:p>
-    <w:p>
-      <w:pPr>
-        <w:pStyle w:val="Default"/>
-        <w:rPr>
-          <w:sz w:val="22"/>
-          <w:szCs w:val="22"/>
-        </w:rPr>
-      </w:pPr>
-    </w:p>
-    <w:p>
-      <w:pPr>
-        <w:pStyle w:val="Default"/>
-        <w:rPr>
-          <w:sz w:val="22"/>
-          <w:szCs w:val="22"/>
-        </w:rPr>
-      </w:pPr>
-    </w:p>
-    <w:p/>
-    <w:p/>
-    <w:p/>
+        <w:spacing w:line="360" w:lineRule="auto"/>
+        <w:rPr>
+          <w:rFonts w:ascii="Times New Roman" w:hAnsi="Times New Roman" w:cs="Times New Roman"/>
+          <w:sz w:val="24"/>
+          <w:szCs w:val="24"/>
+        </w:rPr>
+      </w:pPr>
+    </w:p>
+    <w:p>
+      <w:pPr>
+        <w:spacing w:line="360" w:lineRule="auto"/>
+        <w:rPr>
+          <w:rFonts w:ascii="Times New Roman" w:hAnsi="Times New Roman" w:cs="Times New Roman"/>
+          <w:sz w:val="24"/>
+          <w:szCs w:val="24"/>
+        </w:rPr>
+      </w:pPr>
+      <w:r>
+        <w:rPr>
+          <w:rFonts w:ascii="Times New Roman" w:hAnsi="Times New Roman" w:cs="Times New Roman"/>
+          <w:sz w:val="24"/>
+          <w:szCs w:val="24"/>
+        </w:rPr>
+        <w:t xml:space="preserve">Bitácora: </w:t>
+      </w:r>
+    </w:p>
+    <w:p>
+      <w:pPr>
+        <w:spacing w:line="360" w:lineRule="auto"/>
+        <w:rPr>
+          <w:rFonts w:ascii="Times New Roman" w:hAnsi="Times New Roman" w:cs="Times New Roman"/>
+          <w:sz w:val="24"/>
+          <w:szCs w:val="24"/>
+        </w:rPr>
+      </w:pPr>
+    </w:p>
+    <w:p>
+      <w:pPr>
+        <w:spacing w:line="360" w:lineRule="auto"/>
+        <w:rPr>
+          <w:rFonts w:ascii="Times New Roman" w:hAnsi="Times New Roman" w:cs="Times New Roman"/>
+          <w:sz w:val="24"/>
+          <w:szCs w:val="24"/>
+        </w:rPr>
+      </w:pPr>
+    </w:p>
+    <w:p>
+      <w:pPr>
+        <w:spacing w:line="360" w:lineRule="auto"/>
+        <w:rPr>
+          <w:rFonts w:ascii="Times New Roman" w:hAnsi="Times New Roman" w:cs="Times New Roman"/>
+          <w:sz w:val="24"/>
+          <w:szCs w:val="24"/>
+        </w:rPr>
+      </w:pPr>
+    </w:p>
+    <w:p>
+      <w:pPr>
+        <w:spacing w:line="360" w:lineRule="auto"/>
+        <w:rPr>
+          <w:rFonts w:ascii="Times New Roman" w:hAnsi="Times New Roman" w:cs="Times New Roman"/>
+          <w:sz w:val="24"/>
+          <w:szCs w:val="24"/>
+        </w:rPr>
+      </w:pPr>
+    </w:p>
+    <w:p>
+      <w:pPr>
+        <w:spacing w:line="360" w:lineRule="auto"/>
+        <w:rPr>
+          <w:rFonts w:ascii="Times New Roman" w:hAnsi="Times New Roman" w:cs="Times New Roman"/>
+          <w:sz w:val="24"/>
+          <w:szCs w:val="24"/>
+        </w:rPr>
+      </w:pPr>
+    </w:p>
+    <w:p>
+      <w:pPr>
+        <w:spacing w:line="360" w:lineRule="auto"/>
+        <w:rPr>
+          <w:rFonts w:ascii="Times New Roman" w:hAnsi="Times New Roman" w:cs="Times New Roman"/>
+          <w:sz w:val="24"/>
+          <w:szCs w:val="24"/>
+        </w:rPr>
+      </w:pPr>
+    </w:p>
+    <w:p>
+      <w:pPr>
+        <w:spacing w:line="360" w:lineRule="auto"/>
+        <w:rPr>
+          <w:rFonts w:ascii="Times New Roman" w:hAnsi="Times New Roman" w:cs="Times New Roman"/>
+          <w:sz w:val="24"/>
+          <w:szCs w:val="24"/>
+        </w:rPr>
+      </w:pPr>
+    </w:p>
+    <w:p>
+      <w:pPr>
+        <w:spacing w:line="360" w:lineRule="auto"/>
+        <w:rPr>
+          <w:rFonts w:ascii="Times New Roman" w:hAnsi="Times New Roman" w:cs="Times New Roman"/>
+          <w:sz w:val="24"/>
+          <w:szCs w:val="24"/>
+        </w:rPr>
+      </w:pPr>
+    </w:p>
+    <w:p>
+      <w:pPr>
+        <w:spacing w:line="360" w:lineRule="auto"/>
+        <w:rPr>
+          <w:rFonts w:ascii="Times New Roman" w:hAnsi="Times New Roman" w:cs="Times New Roman"/>
+          <w:sz w:val="24"/>
+          <w:szCs w:val="24"/>
+        </w:rPr>
+      </w:pPr>
+    </w:p>
     <w:sectPr>
       <w:headerReference w:type="default" r:id="rId9"/>
       <w:pgSz w:w="12240" w:h="15840"/>
@@ -850,6 +1557,7 @@
         <w:docPartUnique/>
       </w:docPartObj>
     </w:sdtPr>
+    <w:sdtEndPr/>
     <w:sdtContent>
       <w:p>
         <w:pPr>
@@ -870,7 +1578,7 @@
             <w:noProof/>
             <w:lang w:val="es-ES"/>
           </w:rPr>
-          <w:t>3</w:t>
+          <w:t>4</w:t>
         </w:r>
         <w:r>
           <w:fldChar w:fldCharType="end"/>
@@ -1884,520 +2592,6 @@
 </w:styles>
 </file>
 
-<file path=word/glossary/document.xml><?xml version="1.0" encoding="utf-8"?>
-<w:glossaryDocument xmlns:wpc="http://schemas.microsoft.com/office/word/2010/wordprocessingCanvas" xmlns:mc="http://schemas.openxmlformats.org/markup-compatibility/2006" xmlns:o="urn:schemas-microsoft-com:office:office" xmlns:r="http://schemas.openxmlformats.org/officeDocument/2006/relationships" xmlns:m="http://schemas.openxmlformats.org/officeDocument/2006/math" xmlns:v="urn:schemas-microsoft-com:vml" xmlns:wp14="http://schemas.microsoft.com/office/word/2010/wordprocessingDrawing" xmlns:wp="http://schemas.openxmlformats.org/drawingml/2006/wordprocessingDrawing" xmlns:w10="urn:schemas-microsoft-com:office:word" xmlns:w="http://schemas.openxmlformats.org/wordprocessingml/2006/main" xmlns:w14="http://schemas.microsoft.com/office/word/2010/wordml" xmlns:w15="http://schemas.microsoft.com/office/word/2012/wordml" xmlns:wpg="http://schemas.microsoft.com/office/word/2010/wordprocessingGroup" xmlns:wpi="http://schemas.microsoft.com/office/word/2010/wordprocessingInk" xmlns:wne="http://schemas.microsoft.com/office/word/2006/wordml" xmlns:wps="http://schemas.microsoft.com/office/word/2010/wordprocessingShape" mc:Ignorable="w14 w15 wp14"/>
-</file>
-
-<file path=word/glossary/fontTable.xml><?xml version="1.0" encoding="utf-8"?>
-<w:fonts xmlns:mc="http://schemas.openxmlformats.org/markup-compatibility/2006" xmlns:r="http://schemas.openxmlformats.org/officeDocument/2006/relationships" xmlns:w="http://schemas.openxmlformats.org/wordprocessingml/2006/main" xmlns:w14="http://schemas.microsoft.com/office/word/2010/wordml" xmlns:w15="http://schemas.microsoft.com/office/word/2012/wordml" mc:Ignorable="w14 w15">
-  <w:font w:name="Calibri">
-    <w:altName w:val="Calibri"/>
-    <w:panose1 w:val="020F0502020204030204"/>
-    <w:charset w:val="00"/>
-    <w:family w:val="swiss"/>
-    <w:pitch w:val="variable"/>
-    <w:sig w:usb0="E00002FF" w:usb1="4000ACFF" w:usb2="00000001" w:usb3="00000000" w:csb0="0000019F" w:csb1="00000000"/>
-  </w:font>
-  <w:font w:name="Times New Roman">
-    <w:panose1 w:val="02020603050405020304"/>
-    <w:charset w:val="00"/>
-    <w:family w:val="roman"/>
-    <w:pitch w:val="variable"/>
-    <w:sig w:usb0="E0002EFF" w:usb1="C0007843" w:usb2="00000009" w:usb3="00000000" w:csb0="000001FF" w:csb1="00000000"/>
-  </w:font>
-  <w:font w:name="Calibri Light">
-    <w:panose1 w:val="020F0302020204030204"/>
-    <w:charset w:val="00"/>
-    <w:family w:val="swiss"/>
-    <w:pitch w:val="variable"/>
-    <w:sig w:usb0="A00002EF" w:usb1="4000207B" w:usb2="00000000" w:usb3="00000000" w:csb0="0000019F" w:csb1="00000000"/>
-  </w:font>
-</w:fonts>
-</file>
-
-<file path=word/glossary/settings.xml><?xml version="1.0" encoding="utf-8"?>
-<w:settings xmlns:mc="http://schemas.openxmlformats.org/markup-compatibility/2006" xmlns:o="urn:schemas-microsoft-com:office:office" xmlns:r="http://schemas.openxmlformats.org/officeDocument/2006/relationships" xmlns:m="http://schemas.openxmlformats.org/officeDocument/2006/math" xmlns:v="urn:schemas-microsoft-com:vml" xmlns:w10="urn:schemas-microsoft-com:office:word" xmlns:w="http://schemas.openxmlformats.org/wordprocessingml/2006/main" xmlns:w14="http://schemas.microsoft.com/office/word/2010/wordml" xmlns:w15="http://schemas.microsoft.com/office/word/2012/wordml" xmlns:sl="http://schemas.openxmlformats.org/schemaLibrary/2006/main" mc:Ignorable="w14 w15">
-  <w:view w:val="normal"/>
-  <w:defaultTabStop w:val="708"/>
-  <w:hyphenationZone w:val="425"/>
-  <w:characterSpacingControl w:val="doNotCompress"/>
-  <w:compat>
-    <w:useFELayout/>
-    <w:compatSetting w:name="compatibilityMode" w:uri="http://schemas.microsoft.com/office/word" w:val="15"/>
-    <w:compatSetting w:name="overrideTableStyleFontSizeAndJustification" w:uri="http://schemas.microsoft.com/office/word" w:val="1"/>
-    <w:compatSetting w:name="enableOpenTypeFeatures" w:uri="http://schemas.microsoft.com/office/word" w:val="1"/>
-    <w:compatSetting w:name="doNotFlipMirrorIndents" w:uri="http://schemas.microsoft.com/office/word" w:val="1"/>
-    <w:compatSetting w:name="differentiateMultirowTableHeaders" w:uri="http://schemas.microsoft.com/office/word" w:val="1"/>
-  </w:compat>
-  <w:rsids>
-    <w:rsidRoot w:val="00D8103B"/>
-    <w:rsid w:val="000A1A62"/>
-    <w:rsid w:val="00D8103B"/>
-  </w:rsids>
-  <m:mathPr>
-    <m:mathFont m:val="Cambria Math"/>
-    <m:brkBin m:val="before"/>
-    <m:brkBinSub m:val="--"/>
-    <m:smallFrac m:val="0"/>
-    <m:dispDef/>
-    <m:lMargin m:val="0"/>
-    <m:rMargin m:val="0"/>
-    <m:defJc m:val="centerGroup"/>
-    <m:wrapIndent m:val="1440"/>
-    <m:intLim m:val="subSup"/>
-    <m:naryLim m:val="undOvr"/>
-  </m:mathPr>
-  <w:themeFontLang w:val="es-CR"/>
-  <w:clrSchemeMapping w:bg1="light1" w:t1="dark1" w:bg2="light2" w:t2="dark2" w:accent1="accent1" w:accent2="accent2" w:accent3="accent3" w:accent4="accent4" w:accent5="accent5" w:accent6="accent6" w:hyperlink="hyperlink" w:followedHyperlink="followedHyperlink"/>
-  <w:decimalSymbol w:val=","/>
-  <w:listSeparator w:val=";"/>
-  <w15:chartTrackingRefBased/>
-</w:settings>
-</file>
-
-<file path=word/glossary/styles.xml><?xml version="1.0" encoding="utf-8"?>
-<w:styles xmlns:mc="http://schemas.openxmlformats.org/markup-compatibility/2006" xmlns:r="http://schemas.openxmlformats.org/officeDocument/2006/relationships" xmlns:w="http://schemas.openxmlformats.org/wordprocessingml/2006/main" xmlns:w14="http://schemas.microsoft.com/office/word/2010/wordml" xmlns:w15="http://schemas.microsoft.com/office/word/2012/wordml" mc:Ignorable="w14 w15">
-  <w:docDefaults>
-    <w:rPrDefault>
-      <w:rPr>
-        <w:rFonts w:asciiTheme="minorHAnsi" w:eastAsiaTheme="minorEastAsia" w:hAnsiTheme="minorHAnsi" w:cstheme="minorBidi"/>
-        <w:sz w:val="22"/>
-        <w:szCs w:val="22"/>
-        <w:lang w:val="es-CR" w:eastAsia="es-CR" w:bidi="ar-SA"/>
-      </w:rPr>
-    </w:rPrDefault>
-    <w:pPrDefault>
-      <w:pPr>
-        <w:spacing w:after="160" w:line="259" w:lineRule="auto"/>
-      </w:pPr>
-    </w:pPrDefault>
-  </w:docDefaults>
-  <w:latentStyles w:defLockedState="0" w:defUIPriority="99" w:defSemiHidden="0" w:defUnhideWhenUsed="0" w:defQFormat="0" w:count="371">
-    <w:lsdException w:name="Normal" w:uiPriority="0" w:qFormat="1"/>
-    <w:lsdException w:name="heading 1" w:uiPriority="9" w:qFormat="1"/>
-    <w:lsdException w:name="heading 2" w:semiHidden="1" w:uiPriority="9" w:unhideWhenUsed="1" w:qFormat="1"/>
-    <w:lsdException w:name="heading 3" w:semiHidden="1" w:uiPriority="9" w:unhideWhenUsed="1" w:qFormat="1"/>
-    <w:lsdException w:name="heading 4" w:semiHidden="1" w:uiPriority="9" w:unhideWhenUsed="1" w:qFormat="1"/>
-    <w:lsdException w:name="heading 5" w:semiHidden="1" w:uiPriority="9" w:unhideWhenUsed="1" w:qFormat="1"/>
-    <w:lsdException w:name="heading 6" w:semiHidden="1" w:uiPriority="9" w:unhideWhenUsed="1" w:qFormat="1"/>
-    <w:lsdException w:name="heading 7" w:semiHidden="1" w:uiPriority="9" w:unhideWhenUsed="1" w:qFormat="1"/>
-    <w:lsdException w:name="heading 8" w:semiHidden="1" w:uiPriority="9" w:unhideWhenUsed="1" w:qFormat="1"/>
-    <w:lsdException w:name="heading 9" w:semiHidden="1" w:uiPriority="9" w:unhideWhenUsed="1" w:qFormat="1"/>
-    <w:lsdException w:name="index 1" w:semiHidden="1" w:unhideWhenUsed="1"/>
-    <w:lsdException w:name="index 2" w:semiHidden="1" w:unhideWhenUsed="1"/>
-    <w:lsdException w:name="index 3" w:semiHidden="1" w:unhideWhenUsed="1"/>
-    <w:lsdException w:name="index 4" w:semiHidden="1" w:unhideWhenUsed="1"/>
-    <w:lsdException w:name="index 5" w:semiHidden="1" w:unhideWhenUsed="1"/>
-    <w:lsdException w:name="index 6" w:semiHidden="1" w:unhideWhenUsed="1"/>
-    <w:lsdException w:name="index 7" w:semiHidden="1" w:unhideWhenUsed="1"/>
-    <w:lsdException w:name="index 8" w:semiHidden="1" w:unhideWhenUsed="1"/>
-    <w:lsdException w:name="index 9" w:semiHidden="1" w:unhideWhenUsed="1"/>
-    <w:lsdException w:name="toc 1" w:semiHidden="1" w:uiPriority="39" w:unhideWhenUsed="1"/>
-    <w:lsdException w:name="toc 2" w:semiHidden="1" w:uiPriority="39" w:unhideWhenUsed="1"/>
-    <w:lsdException w:name="toc 3" w:semiHidden="1" w:uiPriority="39" w:unhideWhenUsed="1"/>
-    <w:lsdException w:name="toc 4" w:semiHidden="1" w:uiPriority="39" w:unhideWhenUsed="1"/>
-    <w:lsdException w:name="toc 5" w:semiHidden="1" w:uiPriority="39" w:unhideWhenUsed="1"/>
-    <w:lsdException w:name="toc 6" w:semiHidden="1" w:uiPriority="39" w:unhideWhenUsed="1"/>
-    <w:lsdException w:name="toc 7" w:semiHidden="1" w:uiPriority="39" w:unhideWhenUsed="1"/>
-    <w:lsdException w:name="toc 8" w:semiHidden="1" w:uiPriority="39" w:unhideWhenUsed="1"/>
-    <w:lsdException w:name="toc 9" w:semiHidden="1" w:uiPriority="39" w:unhideWhenUsed="1"/>
-    <w:lsdException w:name="Normal Indent" w:semiHidden="1" w:unhideWhenUsed="1"/>
-    <w:lsdException w:name="footnote text" w:semiHidden="1" w:unhideWhenUsed="1"/>
-    <w:lsdException w:name="annotation text" w:semiHidden="1" w:unhideWhenUsed="1"/>
-    <w:lsdException w:name="header" w:semiHidden="1" w:unhideWhenUsed="1"/>
-    <w:lsdException w:name="footer" w:semiHidden="1" w:unhideWhenUsed="1"/>
-    <w:lsdException w:name="index heading" w:semiHidden="1" w:unhideWhenUsed="1"/>
-    <w:lsdException w:name="caption" w:semiHidden="1" w:uiPriority="35" w:unhideWhenUsed="1" w:qFormat="1"/>
-    <w:lsdException w:name="table of figures" w:semiHidden="1" w:unhideWhenUsed="1"/>
-    <w:lsdException w:name="envelope address" w:semiHidden="1" w:unhideWhenUsed="1"/>
-    <w:lsdException w:name="envelope return" w:semiHidden="1" w:unhideWhenUsed="1"/>
-    <w:lsdException w:name="footnote reference" w:semiHidden="1" w:unhideWhenUsed="1"/>
-    <w:lsdException w:name="annotation reference" w:semiHidden="1" w:unhideWhenUsed="1"/>
-    <w:lsdException w:name="line number" w:semiHidden="1" w:unhideWhenUsed="1"/>
-    <w:lsdException w:name="page number" w:semiHidden="1" w:unhideWhenUsed="1"/>
-    <w:lsdException w:name="endnote reference" w:semiHidden="1" w:unhideWhenUsed="1"/>
-    <w:lsdException w:name="endnote text" w:semiHidden="1" w:unhideWhenUsed="1"/>
-    <w:lsdException w:name="table of authorities" w:semiHidden="1" w:unhideWhenUsed="1"/>
-    <w:lsdException w:name="macro" w:semiHidden="1" w:unhideWhenUsed="1"/>
-    <w:lsdException w:name="toa heading" w:semiHidden="1" w:unhideWhenUsed="1"/>
-    <w:lsdException w:name="List" w:semiHidden="1" w:unhideWhenUsed="1"/>
-    <w:lsdException w:name="List Bullet" w:semiHidden="1" w:unhideWhenUsed="1"/>
-    <w:lsdException w:name="List Number" w:semiHidden="1" w:unhideWhenUsed="1"/>
-    <w:lsdException w:name="List 2" w:semiHidden="1" w:unhideWhenUsed="1"/>
-    <w:lsdException w:name="List 3" w:semiHidden="1" w:unhideWhenUsed="1"/>
-    <w:lsdException w:name="List 4" w:semiHidden="1" w:unhideWhenUsed="1"/>
-    <w:lsdException w:name="List 5" w:semiHidden="1" w:unhideWhenUsed="1"/>
-    <w:lsdException w:name="List Bullet 2" w:semiHidden="1" w:unhideWhenUsed="1"/>
-    <w:lsdException w:name="List Bullet 3" w:semiHidden="1" w:unhideWhenUsed="1"/>
-    <w:lsdException w:name="List Bullet 4" w:semiHidden="1" w:unhideWhenUsed="1"/>
-    <w:lsdException w:name="List Bullet 5" w:semiHidden="1" w:unhideWhenUsed="1"/>
-    <w:lsdException w:name="List Number 2" w:semiHidden="1" w:unhideWhenUsed="1"/>
-    <w:lsdException w:name="List Number 3" w:semiHidden="1" w:unhideWhenUsed="1"/>
-    <w:lsdException w:name="List Number 4" w:semiHidden="1" w:unhideWhenUsed="1"/>
-    <w:lsdException w:name="List Number 5" w:semiHidden="1" w:unhideWhenUsed="1"/>
-    <w:lsdException w:name="Title" w:uiPriority="10" w:qFormat="1"/>
-    <w:lsdException w:name="Closing" w:semiHidden="1" w:unhideWhenUsed="1"/>
-    <w:lsdException w:name="Signature" w:semiHidden="1" w:unhideWhenUsed="1"/>
-    <w:lsdException w:name="Default Paragraph Font" w:semiHidden="1" w:uiPriority="1" w:unhideWhenUsed="1"/>
-    <w:lsdException w:name="Body Text" w:semiHidden="1" w:unhideWhenUsed="1"/>
-    <w:lsdException w:name="Body Text Indent" w:semiHidden="1" w:unhideWhenUsed="1"/>
-    <w:lsdException w:name="List Continue" w:semiHidden="1" w:unhideWhenUsed="1"/>
-    <w:lsdException w:name="List Continue 2" w:semiHidden="1" w:unhideWhenUsed="1"/>
-    <w:lsdException w:name="List Continue 3" w:semiHidden="1" w:unhideWhenUsed="1"/>
-    <w:lsdException w:name="List Continue 4" w:semiHidden="1" w:unhideWhenUsed="1"/>
-    <w:lsdException w:name="List Continue 5" w:semiHidden="1" w:unhideWhenUsed="1"/>
-    <w:lsdException w:name="Message Header" w:semiHidden="1" w:unhideWhenUsed="1"/>
-    <w:lsdException w:name="Subtitle" w:uiPriority="11" w:qFormat="1"/>
-    <w:lsdException w:name="Salutation" w:semiHidden="1" w:unhideWhenUsed="1"/>
-    <w:lsdException w:name="Date" w:semiHidden="1" w:unhideWhenUsed="1"/>
-    <w:lsdException w:name="Body Text First Indent" w:semiHidden="1" w:unhideWhenUsed="1"/>
-    <w:lsdException w:name="Body Text First Indent 2" w:semiHidden="1" w:unhideWhenUsed="1"/>
-    <w:lsdException w:name="Note Heading" w:semiHidden="1" w:unhideWhenUsed="1"/>
-    <w:lsdException w:name="Body Text 2" w:semiHidden="1" w:unhideWhenUsed="1"/>
-    <w:lsdException w:name="Body Text 3" w:semiHidden="1" w:unhideWhenUsed="1"/>
-    <w:lsdException w:name="Body Text Indent 2" w:semiHidden="1" w:unhideWhenUsed="1"/>
-    <w:lsdException w:name="Body Text Indent 3" w:semiHidden="1" w:unhideWhenUsed="1"/>
-    <w:lsdException w:name="Block Text" w:semiHidden="1" w:unhideWhenUsed="1"/>
-    <w:lsdException w:name="Hyperlink" w:semiHidden="1" w:unhideWhenUsed="1"/>
-    <w:lsdException w:name="FollowedHyperlink" w:semiHidden="1" w:unhideWhenUsed="1"/>
-    <w:lsdException w:name="Strong" w:uiPriority="22" w:qFormat="1"/>
-    <w:lsdException w:name="Emphasis" w:uiPriority="20" w:qFormat="1"/>
-    <w:lsdException w:name="Document Map" w:semiHidden="1" w:unhideWhenUsed="1"/>
-    <w:lsdException w:name="Plain Text" w:semiHidden="1" w:unhideWhenUsed="1"/>
-    <w:lsdException w:name="E-mail Signature" w:semiHidden="1" w:unhideWhenUsed="1"/>
-    <w:lsdException w:name="HTML Top of Form" w:semiHidden="1" w:unhideWhenUsed="1"/>
-    <w:lsdException w:name="HTML Bottom of Form" w:semiHidden="1" w:unhideWhenUsed="1"/>
-    <w:lsdException w:name="Normal (Web)" w:semiHidden="1" w:unhideWhenUsed="1"/>
-    <w:lsdException w:name="HTML Acronym" w:semiHidden="1" w:unhideWhenUsed="1"/>
-    <w:lsdException w:name="HTML Address" w:semiHidden="1" w:unhideWhenUsed="1"/>
-    <w:lsdException w:name="HTML Cite" w:semiHidden="1" w:unhideWhenUsed="1"/>
-    <w:lsdException w:name="HTML Code" w:semiHidden="1" w:unhideWhenUsed="1"/>
-    <w:lsdException w:name="HTML Definition" w:semiHidden="1" w:unhideWhenUsed="1"/>
-    <w:lsdException w:name="HTML Keyboard" w:semiHidden="1" w:unhideWhenUsed="1"/>
-    <w:lsdException w:name="HTML Preformatted" w:semiHidden="1" w:unhideWhenUsed="1"/>
-    <w:lsdException w:name="HTML Sample" w:semiHidden="1" w:unhideWhenUsed="1"/>
-    <w:lsdException w:name="HTML Typewriter" w:semiHidden="1" w:unhideWhenUsed="1"/>
-    <w:lsdException w:name="HTML Variable" w:semiHidden="1" w:unhideWhenUsed="1"/>
-    <w:lsdException w:name="Normal Table" w:semiHidden="1" w:unhideWhenUsed="1"/>
-    <w:lsdException w:name="annotation subject" w:semiHidden="1" w:unhideWhenUsed="1"/>
-    <w:lsdException w:name="No List" w:semiHidden="1" w:unhideWhenUsed="1"/>
-    <w:lsdException w:name="Outline List 1" w:semiHidden="1" w:unhideWhenUsed="1"/>
-    <w:lsdException w:name="Outline List 2" w:semiHidden="1" w:unhideWhenUsed="1"/>
-    <w:lsdException w:name="Outline List 3" w:semiHidden="1" w:unhideWhenUsed="1"/>
-    <w:lsdException w:name="Table Simple 1" w:semiHidden="1" w:unhideWhenUsed="1"/>
-    <w:lsdException w:name="Table Simple 2" w:semiHidden="1" w:unhideWhenUsed="1"/>
-    <w:lsdException w:name="Table Simple 3" w:semiHidden="1" w:unhideWhenUsed="1"/>
-    <w:lsdException w:name="Table Classic 1" w:semiHidden="1" w:unhideWhenUsed="1"/>
-    <w:lsdException w:name="Table Classic 2" w:semiHidden="1" w:unhideWhenUsed="1"/>
-    <w:lsdException w:name="Table Classic 3" w:semiHidden="1" w:unhideWhenUsed="1"/>
-    <w:lsdException w:name="Table Classic 4" w:semiHidden="1" w:unhideWhenUsed="1"/>
-    <w:lsdException w:name="Table Colorful 1" w:semiHidden="1" w:unhideWhenUsed="1"/>
-    <w:lsdException w:name="Table Colorful 2" w:semiHidden="1" w:unhideWhenUsed="1"/>
-    <w:lsdException w:name="Table Colorful 3" w:semiHidden="1" w:unhideWhenUsed="1"/>
-    <w:lsdException w:name="Table Columns 1" w:semiHidden="1" w:unhideWhenUsed="1"/>
-    <w:lsdException w:name="Table Columns 2" w:semiHidden="1" w:unhideWhenUsed="1"/>
-    <w:lsdException w:name="Table Columns 3" w:semiHidden="1" w:unhideWhenUsed="1"/>
-    <w:lsdException w:name="Table Columns 4" w:semiHidden="1" w:unhideWhenUsed="1"/>
-    <w:lsdException w:name="Table Columns 5" w:semiHidden="1" w:unhideWhenUsed="1"/>
-    <w:lsdException w:name="Table Grid 1" w:semiHidden="1" w:unhideWhenUsed="1"/>
-    <w:lsdException w:name="Table Grid 2" w:semiHidden="1" w:unhideWhenUsed="1"/>
-    <w:lsdException w:name="Table Grid 3" w:semiHidden="1" w:unhideWhenUsed="1"/>
-    <w:lsdException w:name="Table Grid 4" w:semiHidden="1" w:unhideWhenUsed="1"/>
-    <w:lsdException w:name="Table Grid 5" w:semiHidden="1" w:unhideWhenUsed="1"/>
-    <w:lsdException w:name="Table Grid 6" w:semiHidden="1" w:unhideWhenUsed="1"/>
-    <w:lsdException w:name="Table Grid 7" w:semiHidden="1" w:unhideWhenUsed="1"/>
-    <w:lsdException w:name="Table Grid 8" w:semiHidden="1" w:unhideWhenUsed="1"/>
-    <w:lsdException w:name="Table List 1" w:semiHidden="1" w:unhideWhenUsed="1"/>
-    <w:lsdException w:name="Table List 2" w:semiHidden="1" w:unhideWhenUsed="1"/>
-    <w:lsdException w:name="Table List 3" w:semiHidden="1" w:unhideWhenUsed="1"/>
-    <w:lsdException w:name="Table List 4" w:semiHidden="1" w:unhideWhenUsed="1"/>
-    <w:lsdException w:name="Table List 5" w:semiHidden="1" w:unhideWhenUsed="1"/>
-    <w:lsdException w:name="Table List 6" w:semiHidden="1" w:unhideWhenUsed="1"/>
-    <w:lsdException w:name="Table List 7" w:semiHidden="1" w:unhideWhenUsed="1"/>
-    <w:lsdException w:name="Table List 8" w:semiHidden="1" w:unhideWhenUsed="1"/>
-    <w:lsdException w:name="Table 3D effects 1" w:semiHidden="1" w:unhideWhenUsed="1"/>
-    <w:lsdException w:name="Table 3D effects 2" w:semiHidden="1" w:unhideWhenUsed="1"/>
-    <w:lsdException w:name="Table 3D effects 3" w:semiHidden="1" w:unhideWhenUsed="1"/>
-    <w:lsdException w:name="Table Contemporary" w:semiHidden="1" w:unhideWhenUsed="1"/>
-    <w:lsdException w:name="Table Elegant" w:semiHidden="1" w:unhideWhenUsed="1"/>
-    <w:lsdException w:name="Table Professional" w:semiHidden="1" w:unhideWhenUsed="1"/>
-    <w:lsdException w:name="Table Subtle 1" w:semiHidden="1" w:unhideWhenUsed="1"/>
-    <w:lsdException w:name="Table Subtle 2" w:semiHidden="1" w:unhideWhenUsed="1"/>
-    <w:lsdException w:name="Table Web 1" w:semiHidden="1" w:unhideWhenUsed="1"/>
-    <w:lsdException w:name="Table Web 2" w:semiHidden="1" w:unhideWhenUsed="1"/>
-    <w:lsdException w:name="Table Web 3" w:semiHidden="1" w:unhideWhenUsed="1"/>
-    <w:lsdException w:name="Balloon Text" w:semiHidden="1" w:unhideWhenUsed="1"/>
-    <w:lsdException w:name="Table Grid" w:uiPriority="39"/>
-    <w:lsdException w:name="Table Theme" w:semiHidden="1" w:unhideWhenUsed="1"/>
-    <w:lsdException w:name="Placeholder Text" w:semiHidden="1"/>
-    <w:lsdException w:name="No Spacing" w:uiPriority="1" w:qFormat="1"/>
-    <w:lsdException w:name="Light Shading" w:uiPriority="60"/>
-    <w:lsdException w:name="Light List" w:uiPriority="61"/>
-    <w:lsdException w:name="Light Grid" w:uiPriority="62"/>
-    <w:lsdException w:name="Medium Shading 1" w:uiPriority="63"/>
-    <w:lsdException w:name="Medium Shading 2" w:uiPriority="64"/>
-    <w:lsdException w:name="Medium List 1" w:uiPriority="65"/>
-    <w:lsdException w:name="Medium List 2" w:uiPriority="66"/>
-    <w:lsdException w:name="Medium Grid 1" w:uiPriority="67"/>
-    <w:lsdException w:name="Medium Grid 2" w:uiPriority="68"/>
-    <w:lsdException w:name="Medium Grid 3" w:uiPriority="69"/>
-    <w:lsdException w:name="Dark List" w:uiPriority="70"/>
-    <w:lsdException w:name="Colorful Shading" w:uiPriority="71"/>
-    <w:lsdException w:name="Colorful List" w:uiPriority="72"/>
-    <w:lsdException w:name="Colorful Grid" w:uiPriority="73"/>
-    <w:lsdException w:name="Light Shading Accent 1" w:uiPriority="60"/>
-    <w:lsdException w:name="Light List Accent 1" w:uiPriority="61"/>
-    <w:lsdException w:name="Light Grid Accent 1" w:uiPriority="62"/>
-    <w:lsdException w:name="Medium Shading 1 Accent 1" w:uiPriority="63"/>
-    <w:lsdException w:name="Medium Shading 2 Accent 1" w:uiPriority="64"/>
-    <w:lsdException w:name="Medium List 1 Accent 1" w:uiPriority="65"/>
-    <w:lsdException w:name="Revision" w:semiHidden="1"/>
-    <w:lsdException w:name="List Paragraph" w:uiPriority="34" w:qFormat="1"/>
-    <w:lsdException w:name="Quote" w:uiPriority="29" w:qFormat="1"/>
-    <w:lsdException w:name="Intense Quote" w:uiPriority="30" w:qFormat="1"/>
-    <w:lsdException w:name="Medium List 2 Accent 1" w:uiPriority="66"/>
-    <w:lsdException w:name="Medium Grid 1 Accent 1" w:uiPriority="67"/>
-    <w:lsdException w:name="Medium Grid 2 Accent 1" w:uiPriority="68"/>
-    <w:lsdException w:name="Medium Grid 3 Accent 1" w:uiPriority="69"/>
-    <w:lsdException w:name="Dark List Accent 1" w:uiPriority="70"/>
-    <w:lsdException w:name="Colorful Shading Accent 1" w:uiPriority="71"/>
-    <w:lsdException w:name="Colorful List Accent 1" w:uiPriority="72"/>
-    <w:lsdException w:name="Colorful Grid Accent 1" w:uiPriority="73"/>
-    <w:lsdException w:name="Light Shading Accent 2" w:uiPriority="60"/>
-    <w:lsdException w:name="Light List Accent 2" w:uiPriority="61"/>
-    <w:lsdException w:name="Light Grid Accent 2" w:uiPriority="62"/>
-    <w:lsdException w:name="Medium Shading 1 Accent 2" w:uiPriority="63"/>
-    <w:lsdException w:name="Medium Shading 2 Accent 2" w:uiPriority="64"/>
-    <w:lsdException w:name="Medium List 1 Accent 2" w:uiPriority="65"/>
-    <w:lsdException w:name="Medium List 2 Accent 2" w:uiPriority="66"/>
-    <w:lsdException w:name="Medium Grid 1 Accent 2" w:uiPriority="67"/>
-    <w:lsdException w:name="Medium Grid 2 Accent 2" w:uiPriority="68"/>
-    <w:lsdException w:name="Medium Grid 3 Accent 2" w:uiPriority="69"/>
-    <w:lsdException w:name="Dark List Accent 2" w:uiPriority="70"/>
-    <w:lsdException w:name="Colorful Shading Accent 2" w:uiPriority="71"/>
-    <w:lsdException w:name="Colorful List Accent 2" w:uiPriority="72"/>
-    <w:lsdException w:name="Colorful Grid Accent 2" w:uiPriority="73"/>
-    <w:lsdException w:name="Light Shading Accent 3" w:uiPriority="60"/>
-    <w:lsdException w:name="Light List Accent 3" w:uiPriority="61"/>
-    <w:lsdException w:name="Light Grid Accent 3" w:uiPriority="62"/>
-    <w:lsdException w:name="Medium Shading 1 Accent 3" w:uiPriority="63"/>
-    <w:lsdException w:name="Medium Shading 2 Accent 3" w:uiPriority="64"/>
-    <w:lsdException w:name="Medium List 1 Accent 3" w:uiPriority="65"/>
-    <w:lsdException w:name="Medium List 2 Accent 3" w:uiPriority="66"/>
-    <w:lsdException w:name="Medium Grid 1 Accent 3" w:uiPriority="67"/>
-    <w:lsdException w:name="Medium Grid 2 Accent 3" w:uiPriority="68"/>
-    <w:lsdException w:name="Medium Grid 3 Accent 3" w:uiPriority="69"/>
-    <w:lsdException w:name="Dark List Accent 3" w:uiPriority="70"/>
-    <w:lsdException w:name="Colorful Shading Accent 3" w:uiPriority="71"/>
-    <w:lsdException w:name="Colorful List Accent 3" w:uiPriority="72"/>
-    <w:lsdException w:name="Colorful Grid Accent 3" w:uiPriority="73"/>
-    <w:lsdException w:name="Light Shading Accent 4" w:uiPriority="60"/>
-    <w:lsdException w:name="Light List Accent 4" w:uiPriority="61"/>
-    <w:lsdException w:name="Light Grid Accent 4" w:uiPriority="62"/>
-    <w:lsdException w:name="Medium Shading 1 Accent 4" w:uiPriority="63"/>
-    <w:lsdException w:name="Medium Shading 2 Accent 4" w:uiPriority="64"/>
-    <w:lsdException w:name="Medium List 1 Accent 4" w:uiPriority="65"/>
-    <w:lsdException w:name="Medium List 2 Accent 4" w:uiPriority="66"/>
-    <w:lsdException w:name="Medium Grid 1 Accent 4" w:uiPriority="67"/>
-    <w:lsdException w:name="Medium Grid 2 Accent 4" w:uiPriority="68"/>
-    <w:lsdException w:name="Medium Grid 3 Accent 4" w:uiPriority="69"/>
-    <w:lsdException w:name="Dark List Accent 4" w:uiPriority="70"/>
-    <w:lsdException w:name="Colorful Shading Accent 4" w:uiPriority="71"/>
-    <w:lsdException w:name="Colorful List Accent 4" w:uiPriority="72"/>
-    <w:lsdException w:name="Colorful Grid Accent 4" w:uiPriority="73"/>
-    <w:lsdException w:name="Light Shading Accent 5" w:uiPriority="60"/>
-    <w:lsdException w:name="Light List Accent 5" w:uiPriority="61"/>
-    <w:lsdException w:name="Light Grid Accent 5" w:uiPriority="62"/>
-    <w:lsdException w:name="Medium Shading 1 Accent 5" w:uiPriority="63"/>
-    <w:lsdException w:name="Medium Shading 2 Accent 5" w:uiPriority="64"/>
-    <w:lsdException w:name="Medium List 1 Accent 5" w:uiPriority="65"/>
-    <w:lsdException w:name="Medium List 2 Accent 5" w:uiPriority="66"/>
-    <w:lsdException w:name="Medium Grid 1 Accent 5" w:uiPriority="67"/>
-    <w:lsdException w:name="Medium Grid 2 Accent 5" w:uiPriority="68"/>
-    <w:lsdException w:name="Medium Grid 3 Accent 5" w:uiPriority="69"/>
-    <w:lsdException w:name="Dark List Accent 5" w:uiPriority="70"/>
-    <w:lsdException w:name="Colorful Shading Accent 5" w:uiPriority="71"/>
-    <w:lsdException w:name="Colorful List Accent 5" w:uiPriority="72"/>
-    <w:lsdException w:name="Colorful Grid Accent 5" w:uiPriority="73"/>
-    <w:lsdException w:name="Light Shading Accent 6" w:uiPriority="60"/>
-    <w:lsdException w:name="Light List Accent 6" w:uiPriority="61"/>
-    <w:lsdException w:name="Light Grid Accent 6" w:uiPriority="62"/>
-    <w:lsdException w:name="Medium Shading 1 Accent 6" w:uiPriority="63"/>
-    <w:lsdException w:name="Medium Shading 2 Accent 6" w:uiPriority="64"/>
-    <w:lsdException w:name="Medium List 1 Accent 6" w:uiPriority="65"/>
-    <w:lsdException w:name="Medium List 2 Accent 6" w:uiPriority="66"/>
-    <w:lsdException w:name="Medium Grid 1 Accent 6" w:uiPriority="67"/>
-    <w:lsdException w:name="Medium Grid 2 Accent 6" w:uiPriority="68"/>
-    <w:lsdException w:name="Medium Grid 3 Accent 6" w:uiPriority="69"/>
-    <w:lsdException w:name="Dark List Accent 6" w:uiPriority="70"/>
-    <w:lsdException w:name="Colorful Shading Accent 6" w:uiPriority="71"/>
-    <w:lsdException w:name="Colorful List Accent 6" w:uiPriority="72"/>
-    <w:lsdException w:name="Colorful Grid Accent 6" w:uiPriority="73"/>
-    <w:lsdException w:name="Subtle Emphasis" w:uiPriority="19" w:qFormat="1"/>
-    <w:lsdException w:name="Intense Emphasis" w:uiPriority="21" w:qFormat="1"/>
-    <w:lsdException w:name="Subtle Reference" w:uiPriority="31" w:qFormat="1"/>
-    <w:lsdException w:name="Intense Reference" w:uiPriority="32" w:qFormat="1"/>
-    <w:lsdException w:name="Book Title" w:uiPriority="33" w:qFormat="1"/>
-    <w:lsdException w:name="Bibliography" w:semiHidden="1" w:uiPriority="37" w:unhideWhenUsed="1"/>
-    <w:lsdException w:name="TOC Heading" w:semiHidden="1" w:uiPriority="39" w:unhideWhenUsed="1" w:qFormat="1"/>
-    <w:lsdException w:name="Plain Table 1" w:uiPriority="41"/>
-    <w:lsdException w:name="Plain Table 2" w:uiPriority="42"/>
-    <w:lsdException w:name="Plain Table 3" w:uiPriority="43"/>
-    <w:lsdException w:name="Plain Table 4" w:uiPriority="44"/>
-    <w:lsdException w:name="Plain Table 5" w:uiPriority="45"/>
-    <w:lsdException w:name="Grid Table Light" w:uiPriority="40"/>
-    <w:lsdException w:name="Grid Table 1 Light" w:uiPriority="46"/>
-    <w:lsdException w:name="Grid Table 2" w:uiPriority="47"/>
-    <w:lsdException w:name="Grid Table 3" w:uiPriority="48"/>
-    <w:lsdException w:name="Grid Table 4" w:uiPriority="49"/>
-    <w:lsdException w:name="Grid Table 5 Dark" w:uiPriority="50"/>
-    <w:lsdException w:name="Grid Table 6 Colorful" w:uiPriority="51"/>
-    <w:lsdException w:name="Grid Table 7 Colorful" w:uiPriority="52"/>
-    <w:lsdException w:name="Grid Table 1 Light Accent 1" w:uiPriority="46"/>
-    <w:lsdException w:name="Grid Table 2 Accent 1" w:uiPriority="47"/>
-    <w:lsdException w:name="Grid Table 3 Accent 1" w:uiPriority="48"/>
-    <w:lsdException w:name="Grid Table 4 Accent 1" w:uiPriority="49"/>
-    <w:lsdException w:name="Grid Table 5 Dark Accent 1" w:uiPriority="50"/>
-    <w:lsdException w:name="Grid Table 6 Colorful Accent 1" w:uiPriority="51"/>
-    <w:lsdException w:name="Grid Table 7 Colorful Accent 1" w:uiPriority="52"/>
-    <w:lsdException w:name="Grid Table 1 Light Accent 2" w:uiPriority="46"/>
-    <w:lsdException w:name="Grid Table 2 Accent 2" w:uiPriority="47"/>
-    <w:lsdException w:name="Grid Table 3 Accent 2" w:uiPriority="48"/>
-    <w:lsdException w:name="Grid Table 4 Accent 2" w:uiPriority="49"/>
-    <w:lsdException w:name="Grid Table 5 Dark Accent 2" w:uiPriority="50"/>
-    <w:lsdException w:name="Grid Table 6 Colorful Accent 2" w:uiPriority="51"/>
-    <w:lsdException w:name="Grid Table 7 Colorful Accent 2" w:uiPriority="52"/>
-    <w:lsdException w:name="Grid Table 1 Light Accent 3" w:uiPriority="46"/>
-    <w:lsdException w:name="Grid Table 2 Accent 3" w:uiPriority="47"/>
-    <w:lsdException w:name="Grid Table 3 Accent 3" w:uiPriority="48"/>
-    <w:lsdException w:name="Grid Table 4 Accent 3" w:uiPriority="49"/>
-    <w:lsdException w:name="Grid Table 5 Dark Accent 3" w:uiPriority="50"/>
-    <w:lsdException w:name="Grid Table 6 Colorful Accent 3" w:uiPriority="51"/>
-    <w:lsdException w:name="Grid Table 7 Colorful Accent 3" w:uiPriority="52"/>
-    <w:lsdException w:name="Grid Table 1 Light Accent 4" w:uiPriority="46"/>
-    <w:lsdException w:name="Grid Table 2 Accent 4" w:uiPriority="47"/>
-    <w:lsdException w:name="Grid Table 3 Accent 4" w:uiPriority="48"/>
-    <w:lsdException w:name="Grid Table 4 Accent 4" w:uiPriority="49"/>
-    <w:lsdException w:name="Grid Table 5 Dark Accent 4" w:uiPriority="50"/>
-    <w:lsdException w:name="Grid Table 6 Colorful Accent 4" w:uiPriority="51"/>
-    <w:lsdException w:name="Grid Table 7 Colorful Accent 4" w:uiPriority="52"/>
-    <w:lsdException w:name="Grid Table 1 Light Accent 5" w:uiPriority="46"/>
-    <w:lsdException w:name="Grid Table 2 Accent 5" w:uiPriority="47"/>
-    <w:lsdException w:name="Grid Table 3 Accent 5" w:uiPriority="48"/>
-    <w:lsdException w:name="Grid Table 4 Accent 5" w:uiPriority="49"/>
-    <w:lsdException w:name="Grid Table 5 Dark Accent 5" w:uiPriority="50"/>
-    <w:lsdException w:name="Grid Table 6 Colorful Accent 5" w:uiPriority="51"/>
-    <w:lsdException w:name="Grid Table 7 Colorful Accent 5" w:uiPriority="52"/>
-    <w:lsdException w:name="Grid Table 1 Light Accent 6" w:uiPriority="46"/>
-    <w:lsdException w:name="Grid Table 2 Accent 6" w:uiPriority="47"/>
-    <w:lsdException w:name="Grid Table 3 Accent 6" w:uiPriority="48"/>
-    <w:lsdException w:name="Grid Table 4 Accent 6" w:uiPriority="49"/>
-    <w:lsdException w:name="Grid Table 5 Dark Accent 6" w:uiPriority="50"/>
-    <w:lsdException w:name="Grid Table 6 Colorful Accent 6" w:uiPriority="51"/>
-    <w:lsdException w:name="Grid Table 7 Colorful Accent 6" w:uiPriority="52"/>
-    <w:lsdException w:name="List Table 1 Light" w:uiPriority="46"/>
-    <w:lsdException w:name="List Table 2" w:uiPriority="47"/>
-    <w:lsdException w:name="List Table 3" w:uiPriority="48"/>
-    <w:lsdException w:name="List Table 4" w:uiPriority="49"/>
-    <w:lsdException w:name="List Table 5 Dark" w:uiPriority="50"/>
-    <w:lsdException w:name="List Table 6 Colorful" w:uiPriority="51"/>
-    <w:lsdException w:name="List Table 7 Colorful" w:uiPriority="52"/>
-    <w:lsdException w:name="List Table 1 Light Accent 1" w:uiPriority="46"/>
-    <w:lsdException w:name="List Table 2 Accent 1" w:uiPriority="47"/>
-    <w:lsdException w:name="List Table 3 Accent 1" w:uiPriority="48"/>
-    <w:lsdException w:name="List Table 4 Accent 1" w:uiPriority="49"/>
-    <w:lsdException w:name="List Table 5 Dark Accent 1" w:uiPriority="50"/>
-    <w:lsdException w:name="List Table 6 Colorful Accent 1" w:uiPriority="51"/>
-    <w:lsdException w:name="List Table 7 Colorful Accent 1" w:uiPriority="52"/>
-    <w:lsdException w:name="List Table 1 Light Accent 2" w:uiPriority="46"/>
-    <w:lsdException w:name="List Table 2 Accent 2" w:uiPriority="47"/>
-    <w:lsdException w:name="List Table 3 Accent 2" w:uiPriority="48"/>
-    <w:lsdException w:name="List Table 4 Accent 2" w:uiPriority="49"/>
-    <w:lsdException w:name="List Table 5 Dark Accent 2" w:uiPriority="50"/>
-    <w:lsdException w:name="List Table 6 Colorful Accent 2" w:uiPriority="51"/>
-    <w:lsdException w:name="List Table 7 Colorful Accent 2" w:uiPriority="52"/>
-    <w:lsdException w:name="List Table 1 Light Accent 3" w:uiPriority="46"/>
-    <w:lsdException w:name="List Table 2 Accent 3" w:uiPriority="47"/>
-    <w:lsdException w:name="List Table 3 Accent 3" w:uiPriority="48"/>
-    <w:lsdException w:name="List Table 4 Accent 3" w:uiPriority="49"/>
-    <w:lsdException w:name="List Table 5 Dark Accent 3" w:uiPriority="50"/>
-    <w:lsdException w:name="List Table 6 Colorful Accent 3" w:uiPriority="51"/>
-    <w:lsdException w:name="List Table 7 Colorful Accent 3" w:uiPriority="52"/>
-    <w:lsdException w:name="List Table 1 Light Accent 4" w:uiPriority="46"/>
-    <w:lsdException w:name="List Table 2 Accent 4" w:uiPriority="47"/>
-    <w:lsdException w:name="List Table 3 Accent 4" w:uiPriority="48"/>
-    <w:lsdException w:name="List Table 4 Accent 4" w:uiPriority="49"/>
-    <w:lsdException w:name="List Table 5 Dark Accent 4" w:uiPriority="50"/>
-    <w:lsdException w:name="List Table 6 Colorful Accent 4" w:uiPriority="51"/>
-    <w:lsdException w:name="List Table 7 Colorful Accent 4" w:uiPriority="52"/>
-    <w:lsdException w:name="List Table 1 Light Accent 5" w:uiPriority="46"/>
-    <w:lsdException w:name="List Table 2 Accent 5" w:uiPriority="47"/>
-    <w:lsdException w:name="List Table 3 Accent 5" w:uiPriority="48"/>
-    <w:lsdException w:name="List Table 4 Accent 5" w:uiPriority="49"/>
-    <w:lsdException w:name="List Table 5 Dark Accent 5" w:uiPriority="50"/>
-    <w:lsdException w:name="List Table 6 Colorful Accent 5" w:uiPriority="51"/>
-    <w:lsdException w:name="List Table 7 Colorful Accent 5" w:uiPriority="52"/>
-    <w:lsdException w:name="List Table 1 Light Accent 6" w:uiPriority="46"/>
-    <w:lsdException w:name="List Table 2 Accent 6" w:uiPriority="47"/>
-    <w:lsdException w:name="List Table 3 Accent 6" w:uiPriority="48"/>
-    <w:lsdException w:name="List Table 4 Accent 6" w:uiPriority="49"/>
-    <w:lsdException w:name="List Table 5 Dark Accent 6" w:uiPriority="50"/>
-    <w:lsdException w:name="List Table 6 Colorful Accent 6" w:uiPriority="51"/>
-    <w:lsdException w:name="List Table 7 Colorful Accent 6" w:uiPriority="52"/>
-  </w:latentStyles>
-  <w:style w:type="paragraph" w:default="1" w:styleId="Normal">
-    <w:name w:val="Normal"/>
-    <w:qFormat/>
-  </w:style>
-  <w:style w:type="character" w:default="1" w:styleId="Fuentedeprrafopredeter">
-    <w:name w:val="Default Paragraph Font"/>
-    <w:uiPriority w:val="1"/>
-    <w:semiHidden/>
-    <w:unhideWhenUsed/>
-  </w:style>
-  <w:style w:type="table" w:default="1" w:styleId="Tablanormal">
-    <w:name w:val="Normal Table"/>
-    <w:uiPriority w:val="99"/>
-    <w:semiHidden/>
-    <w:unhideWhenUsed/>
-    <w:tblPr>
-      <w:tblInd w:w="0" w:type="dxa"/>
-      <w:tblCellMar>
-        <w:top w:w="0" w:type="dxa"/>
-        <w:left w:w="108" w:type="dxa"/>
-        <w:bottom w:w="0" w:type="dxa"/>
-        <w:right w:w="108" w:type="dxa"/>
-      </w:tblCellMar>
-    </w:tblPr>
-  </w:style>
-  <w:style w:type="numbering" w:default="1" w:styleId="Sinlista">
-    <w:name w:val="No List"/>
-    <w:uiPriority w:val="99"/>
-    <w:semiHidden/>
-    <w:unhideWhenUsed/>
-  </w:style>
-  <w:style w:type="paragraph" w:customStyle="1" w:styleId="B9BB3A3870ED4179BEA44C2C2AC2769C">
-    <w:name w:val="B9BB3A3870ED4179BEA44C2C2AC2769C"/>
-    <w:rsid w:val="00D8103B"/>
-  </w:style>
-  <w:style w:type="paragraph" w:customStyle="1" w:styleId="CA587847BCA34C809A8CF67E36502D49">
-    <w:name w:val="CA587847BCA34C809A8CF67E36502D49"/>
-    <w:rsid w:val="00D8103B"/>
-  </w:style>
-  <w:style w:type="paragraph" w:customStyle="1" w:styleId="4BD82744FF9E424C8D57DECB37AE71C4">
-    <w:name w:val="4BD82744FF9E424C8D57DECB37AE71C4"/>
-    <w:rsid w:val="00D8103B"/>
-  </w:style>
-</w:styles>
-</file>
-
-<file path=word/glossary/webSettings.xml><?xml version="1.0" encoding="utf-8"?>
-<w:webSettings xmlns:mc="http://schemas.openxmlformats.org/markup-compatibility/2006" xmlns:r="http://schemas.openxmlformats.org/officeDocument/2006/relationships" xmlns:w="http://schemas.openxmlformats.org/wordprocessingml/2006/main" xmlns:w14="http://schemas.microsoft.com/office/word/2010/wordml" xmlns:w15="http://schemas.microsoft.com/office/word/2012/wordml" mc:Ignorable="w14 w15">
-  <w:optimizeForBrowser/>
-  <w:allowPNG/>
-</w:webSettings>
-</file>
-
 <file path=word/theme/theme1.xml><?xml version="1.0" encoding="utf-8"?>
 <a:theme xmlns:a="http://schemas.openxmlformats.org/drawingml/2006/main" name="Tema de Office">
   <a:themeElements>
@@ -2664,7 +2858,7 @@
 </file>
 
 <file path=customXml/itemProps1.xml><?xml version="1.0" encoding="utf-8"?>
-<ds:datastoreItem xmlns:ds="http://schemas.openxmlformats.org/officeDocument/2006/customXml" ds:itemID="{8FC8CC6A-5014-442F-A094-E886C6F2F9C8}">
+<ds:datastoreItem xmlns:ds="http://schemas.openxmlformats.org/officeDocument/2006/customXml" ds:itemID="{82CC8F86-9EC6-4011-9E12-D3DA4A90C9B5}">
   <ds:schemaRefs>
     <ds:schemaRef ds:uri="http://schemas.openxmlformats.org/officeDocument/2006/bibliography"/>
   </ds:schemaRefs>

</xml_diff>

<commit_message>
Proyecto Programado avance 2
</commit_message>
<xml_diff>
--- a/IProyectoIntroProgra_ AlonsoCorella/IProyectoIntroProgra_ AlonsoCorella/Proyecto programado Documentación.docx
+++ b/IProyectoIntroProgra_ AlonsoCorella/IProyectoIntroProgra_ AlonsoCorella/Proyecto programado Documentación.docx
@@ -313,20 +313,11 @@
     <w:p>
       <w:pPr>
         <w:pStyle w:val="TDC1"/>
-        <w:tabs>
-          <w:tab w:val="right" w:pos="8828"/>
-        </w:tabs>
-        <w:rPr>
-          <w:rFonts w:eastAsiaTheme="minorEastAsia"/>
-          <w:b w:val="0"/>
-          <w:bCs w:val="0"/>
-          <w:noProof/>
-          <w:sz w:val="22"/>
-          <w:szCs w:val="22"/>
-          <w:lang w:eastAsia="es-CR"/>
-        </w:rPr>
-      </w:pPr>
-      <w:r>
+      </w:pPr>
+      <w:r>
+        <w:rPr>
+          <w:b/>
+        </w:rPr>
         <w:lastRenderedPageBreak/>
         <w:fldChar w:fldCharType="begin"/>
       </w:r>
@@ -334,360 +325,20 @@
         <w:instrText xml:space="preserve"> TOC \o \h \z \u </w:instrText>
       </w:r>
       <w:r>
+        <w:rPr>
+          <w:b/>
+        </w:rPr>
         <w:fldChar w:fldCharType="separate"/>
       </w:r>
-      <w:hyperlink w:anchor="_Toc446280367" w:history="1">
-        <w:r>
-          <w:rPr>
-            <w:rStyle w:val="Hipervnculo"/>
-            <w:rFonts w:ascii="Times New Roman" w:hAnsi="Times New Roman" w:cs="Times New Roman"/>
-            <w:noProof/>
-          </w:rPr>
-          <w:t>Descripción:</w:t>
-        </w:r>
-        <w:r>
-          <w:rPr>
-            <w:noProof/>
-            <w:webHidden/>
-          </w:rPr>
-          <w:tab/>
-        </w:r>
-        <w:r>
-          <w:rPr>
-            <w:noProof/>
-            <w:webHidden/>
-          </w:rPr>
-          <w:fldChar w:fldCharType="begin"/>
-        </w:r>
-        <w:r>
-          <w:rPr>
-            <w:noProof/>
-            <w:webHidden/>
-          </w:rPr>
-          <w:instrText xml:space="preserve"> PAGEREF _Toc446280367 \h </w:instrText>
-        </w:r>
-        <w:r>
-          <w:rPr>
-            <w:noProof/>
-            <w:webHidden/>
-          </w:rPr>
-        </w:r>
-        <w:r>
-          <w:rPr>
-            <w:noProof/>
-            <w:webHidden/>
-          </w:rPr>
-          <w:fldChar w:fldCharType="separate"/>
-        </w:r>
-        <w:r>
-          <w:rPr>
-            <w:noProof/>
-            <w:webHidden/>
-          </w:rPr>
-          <w:t>4</w:t>
-        </w:r>
-        <w:r>
-          <w:rPr>
-            <w:noProof/>
-            <w:webHidden/>
-          </w:rPr>
-          <w:fldChar w:fldCharType="end"/>
-        </w:r>
-      </w:hyperlink>
-    </w:p>
-    <w:p>
-      <w:pPr>
-        <w:pStyle w:val="TDC2"/>
-        <w:tabs>
-          <w:tab w:val="right" w:pos="8828"/>
-        </w:tabs>
-        <w:rPr>
-          <w:rFonts w:eastAsiaTheme="minorEastAsia"/>
-          <w:i w:val="0"/>
-          <w:iCs w:val="0"/>
-          <w:noProof/>
-          <w:sz w:val="22"/>
-          <w:szCs w:val="22"/>
+    </w:p>
+    <w:p/>
+    <w:p>
+      <w:pPr>
+        <w:pStyle w:val="TDC1"/>
+        <w:rPr>
           <w:lang w:eastAsia="es-CR"/>
         </w:rPr>
       </w:pPr>
-      <w:hyperlink w:anchor="_Toc446280368" w:history="1">
-        <w:r>
-          <w:rPr>
-            <w:rStyle w:val="Hipervnculo"/>
-            <w:rFonts w:ascii="Times New Roman" w:hAnsi="Times New Roman" w:cs="Times New Roman"/>
-            <w:noProof/>
-          </w:rPr>
-          <w:t>Objetivo General y Objetivos Específicos:</w:t>
-        </w:r>
-        <w:r>
-          <w:rPr>
-            <w:noProof/>
-            <w:webHidden/>
-          </w:rPr>
-          <w:tab/>
-        </w:r>
-        <w:r>
-          <w:rPr>
-            <w:noProof/>
-            <w:webHidden/>
-          </w:rPr>
-          <w:fldChar w:fldCharType="begin"/>
-        </w:r>
-        <w:r>
-          <w:rPr>
-            <w:noProof/>
-            <w:webHidden/>
-          </w:rPr>
-          <w:instrText xml:space="preserve"> PAGEREF _Toc446280368 \h </w:instrText>
-        </w:r>
-        <w:r>
-          <w:rPr>
-            <w:noProof/>
-            <w:webHidden/>
-          </w:rPr>
-        </w:r>
-        <w:r>
-          <w:rPr>
-            <w:noProof/>
-            <w:webHidden/>
-          </w:rPr>
-          <w:fldChar w:fldCharType="separate"/>
-        </w:r>
-        <w:r>
-          <w:rPr>
-            <w:noProof/>
-            <w:webHidden/>
-          </w:rPr>
-          <w:t>4</w:t>
-        </w:r>
-        <w:r>
-          <w:rPr>
-            <w:noProof/>
-            <w:webHidden/>
-          </w:rPr>
-          <w:fldChar w:fldCharType="end"/>
-        </w:r>
-      </w:hyperlink>
-    </w:p>
-    <w:p>
-      <w:pPr>
-        <w:pStyle w:val="TDC3"/>
-        <w:tabs>
-          <w:tab w:val="right" w:pos="8828"/>
-        </w:tabs>
-        <w:rPr>
-          <w:rFonts w:eastAsiaTheme="minorEastAsia"/>
-          <w:noProof/>
-          <w:sz w:val="22"/>
-          <w:szCs w:val="22"/>
-          <w:lang w:eastAsia="es-CR"/>
-        </w:rPr>
-      </w:pPr>
-      <w:hyperlink w:anchor="_Toc446280369" w:history="1">
-        <w:r>
-          <w:rPr>
-            <w:rStyle w:val="Hipervnculo"/>
-            <w:rFonts w:ascii="Times New Roman" w:hAnsi="Times New Roman" w:cs="Times New Roman"/>
-            <w:noProof/>
-          </w:rPr>
-          <w:t>Introducción:</w:t>
-        </w:r>
-        <w:r>
-          <w:rPr>
-            <w:noProof/>
-            <w:webHidden/>
-          </w:rPr>
-          <w:tab/>
-        </w:r>
-        <w:r>
-          <w:rPr>
-            <w:noProof/>
-            <w:webHidden/>
-          </w:rPr>
-          <w:fldChar w:fldCharType="begin"/>
-        </w:r>
-        <w:r>
-          <w:rPr>
-            <w:noProof/>
-            <w:webHidden/>
-          </w:rPr>
-          <w:instrText xml:space="preserve"> PAGEREF _Toc446280369 \h </w:instrText>
-        </w:r>
-        <w:r>
-          <w:rPr>
-            <w:noProof/>
-            <w:webHidden/>
-          </w:rPr>
-        </w:r>
-        <w:r>
-          <w:rPr>
-            <w:noProof/>
-            <w:webHidden/>
-          </w:rPr>
-          <w:fldChar w:fldCharType="separate"/>
-        </w:r>
-        <w:r>
-          <w:rPr>
-            <w:noProof/>
-            <w:webHidden/>
-          </w:rPr>
-          <w:t>4</w:t>
-        </w:r>
-        <w:r>
-          <w:rPr>
-            <w:noProof/>
-            <w:webHidden/>
-          </w:rPr>
-          <w:fldChar w:fldCharType="end"/>
-        </w:r>
-      </w:hyperlink>
-    </w:p>
-    <w:p>
-      <w:pPr>
-        <w:pStyle w:val="TDC4"/>
-        <w:tabs>
-          <w:tab w:val="right" w:pos="8828"/>
-        </w:tabs>
-        <w:rPr>
-          <w:rFonts w:eastAsiaTheme="minorEastAsia"/>
-          <w:noProof/>
-          <w:sz w:val="22"/>
-          <w:szCs w:val="22"/>
-          <w:lang w:eastAsia="es-CR"/>
-        </w:rPr>
-      </w:pPr>
-      <w:hyperlink w:anchor="_Toc446280370" w:history="1">
-        <w:r>
-          <w:rPr>
-            <w:rStyle w:val="Hipervnculo"/>
-            <w:rFonts w:ascii="Times New Roman" w:hAnsi="Times New Roman" w:cs="Times New Roman"/>
-            <w:noProof/>
-          </w:rPr>
-          <w:t>Análisis de la Solución:</w:t>
-        </w:r>
-        <w:r>
-          <w:rPr>
-            <w:noProof/>
-            <w:webHidden/>
-          </w:rPr>
-          <w:tab/>
-        </w:r>
-        <w:r>
-          <w:rPr>
-            <w:noProof/>
-            <w:webHidden/>
-          </w:rPr>
-          <w:fldChar w:fldCharType="begin"/>
-        </w:r>
-        <w:r>
-          <w:rPr>
-            <w:noProof/>
-            <w:webHidden/>
-          </w:rPr>
-          <w:instrText xml:space="preserve"> PAGEREF _Toc446280370 \h </w:instrText>
-        </w:r>
-        <w:r>
-          <w:rPr>
-            <w:noProof/>
-            <w:webHidden/>
-          </w:rPr>
-        </w:r>
-        <w:r>
-          <w:rPr>
-            <w:noProof/>
-            <w:webHidden/>
-          </w:rPr>
-          <w:fldChar w:fldCharType="separate"/>
-        </w:r>
-        <w:r>
-          <w:rPr>
-            <w:noProof/>
-            <w:webHidden/>
-          </w:rPr>
-          <w:t>4</w:t>
-        </w:r>
-        <w:r>
-          <w:rPr>
-            <w:noProof/>
-            <w:webHidden/>
-          </w:rPr>
-          <w:fldChar w:fldCharType="end"/>
-        </w:r>
-      </w:hyperlink>
-    </w:p>
-    <w:p>
-      <w:pPr>
-        <w:pStyle w:val="TDC5"/>
-        <w:tabs>
-          <w:tab w:val="right" w:pos="8828"/>
-        </w:tabs>
-        <w:rPr>
-          <w:rFonts w:eastAsiaTheme="minorEastAsia"/>
-          <w:noProof/>
-          <w:sz w:val="22"/>
-          <w:szCs w:val="22"/>
-          <w:lang w:eastAsia="es-CR"/>
-        </w:rPr>
-      </w:pPr>
-      <w:hyperlink w:anchor="_Toc446280371" w:history="1">
-        <w:r>
-          <w:rPr>
-            <w:rStyle w:val="Hipervnculo"/>
-            <w:rFonts w:ascii="Times New Roman" w:hAnsi="Times New Roman" w:cs="Times New Roman"/>
-            <w:noProof/>
-          </w:rPr>
-          <w:t>Resultados obtenidos:</w:t>
-        </w:r>
-        <w:r>
-          <w:rPr>
-            <w:noProof/>
-            <w:webHidden/>
-          </w:rPr>
-          <w:tab/>
-        </w:r>
-        <w:r>
-          <w:rPr>
-            <w:noProof/>
-            <w:webHidden/>
-          </w:rPr>
-          <w:fldChar w:fldCharType="begin"/>
-        </w:r>
-        <w:r>
-          <w:rPr>
-            <w:noProof/>
-            <w:webHidden/>
-          </w:rPr>
-          <w:instrText xml:space="preserve"> PAGEREF _Toc446280371 \h </w:instrText>
-        </w:r>
-        <w:r>
-          <w:rPr>
-            <w:noProof/>
-            <w:webHidden/>
-          </w:rPr>
-        </w:r>
-        <w:r>
-          <w:rPr>
-            <w:noProof/>
-            <w:webHidden/>
-          </w:rPr>
-          <w:fldChar w:fldCharType="separate"/>
-        </w:r>
-        <w:r>
-          <w:rPr>
-            <w:noProof/>
-            <w:webHidden/>
-          </w:rPr>
-          <w:t>4</w:t>
-        </w:r>
-        <w:r>
-          <w:rPr>
-            <w:noProof/>
-            <w:webHidden/>
-          </w:rPr>
-          <w:fldChar w:fldCharType="end"/>
-        </w:r>
-      </w:hyperlink>
     </w:p>
     <w:p>
       <w:r>
@@ -721,9 +372,6 @@
     <w:p/>
     <w:p/>
     <w:p/>
-    <w:p/>
-    <w:p/>
-    <w:p/>
     <w:p>
       <w:pPr>
         <w:sectPr>
@@ -738,6 +386,7 @@
     <w:p>
       <w:pPr>
         <w:spacing w:line="360" w:lineRule="auto"/>
+        <w:jc w:val="both"/>
         <w:rPr>
           <w:rFonts w:ascii="Times New Roman" w:hAnsi="Times New Roman" w:cs="Times New Roman"/>
           <w:sz w:val="24"/>
@@ -771,6 +420,7 @@
     <w:p>
       <w:pPr>
         <w:spacing w:line="360" w:lineRule="auto"/>
+        <w:jc w:val="both"/>
         <w:rPr>
           <w:rFonts w:ascii="Times New Roman" w:hAnsi="Times New Roman" w:cs="Times New Roman"/>
           <w:sz w:val="24"/>
@@ -781,6 +431,8 @@
     <w:p>
       <w:pPr>
         <w:pStyle w:val="Ttulo1"/>
+        <w:spacing w:line="360" w:lineRule="auto"/>
+        <w:jc w:val="both"/>
         <w:rPr>
           <w:rFonts w:ascii="Times New Roman" w:hAnsi="Times New Roman" w:cs="Times New Roman"/>
           <w:color w:val="auto"/>
@@ -796,6 +448,7 @@
       <w:bookmarkStart w:id="12" w:name="_Toc446258424"/>
       <w:bookmarkStart w:id="13" w:name="_Toc446258432"/>
       <w:bookmarkStart w:id="14" w:name="_Toc446280367"/>
+      <w:bookmarkStart w:id="15" w:name="_Toc446762457"/>
       <w:r>
         <w:rPr>
           <w:rFonts w:ascii="Times New Roman" w:hAnsi="Times New Roman" w:cs="Times New Roman"/>
@@ -813,30 +466,33 @@
       <w:bookmarkEnd w:id="12"/>
       <w:bookmarkEnd w:id="13"/>
       <w:bookmarkEnd w:id="14"/>
-    </w:p>
-    <w:p>
-      <w:pPr>
-        <w:spacing w:line="360" w:lineRule="auto"/>
-        <w:rPr>
-          <w:rFonts w:ascii="Times New Roman" w:hAnsi="Times New Roman" w:cs="Times New Roman"/>
-          <w:sz w:val="24"/>
-          <w:szCs w:val="24"/>
-        </w:rPr>
-      </w:pPr>
-    </w:p>
-    <w:p>
-      <w:pPr>
-        <w:spacing w:line="360" w:lineRule="auto"/>
-        <w:rPr>
-          <w:rFonts w:ascii="Times New Roman" w:hAnsi="Times New Roman" w:cs="Times New Roman"/>
-          <w:sz w:val="24"/>
-          <w:szCs w:val="24"/>
-        </w:rPr>
-      </w:pPr>
-      <w:bookmarkStart w:id="15" w:name="_Toc446257654"/>
-      <w:bookmarkStart w:id="16" w:name="_Toc446257822"/>
-      <w:bookmarkStart w:id="17" w:name="_Toc446258425"/>
-      <w:bookmarkStart w:id="18" w:name="_Toc446258433"/>
+      <w:bookmarkEnd w:id="15"/>
+    </w:p>
+    <w:p>
+      <w:pPr>
+        <w:spacing w:line="360" w:lineRule="auto"/>
+        <w:jc w:val="both"/>
+        <w:rPr>
+          <w:rFonts w:ascii="Times New Roman" w:hAnsi="Times New Roman" w:cs="Times New Roman"/>
+          <w:sz w:val="24"/>
+          <w:szCs w:val="24"/>
+        </w:rPr>
+      </w:pPr>
+    </w:p>
+    <w:p>
+      <w:pPr>
+        <w:spacing w:line="360" w:lineRule="auto"/>
+        <w:jc w:val="both"/>
+        <w:rPr>
+          <w:rFonts w:ascii="Times New Roman" w:hAnsi="Times New Roman" w:cs="Times New Roman"/>
+          <w:sz w:val="24"/>
+          <w:szCs w:val="24"/>
+        </w:rPr>
+      </w:pPr>
+      <w:bookmarkStart w:id="16" w:name="_Toc446257654"/>
+      <w:bookmarkStart w:id="17" w:name="_Toc446257822"/>
+      <w:bookmarkStart w:id="18" w:name="_Toc446258425"/>
+      <w:bookmarkStart w:id="19" w:name="_Toc446258433"/>
       <w:proofErr w:type="spellStart"/>
       <w:r>
         <w:rPr>
@@ -855,14 +511,15 @@
         </w:rPr>
         <w:t>:</w:t>
       </w:r>
-      <w:bookmarkEnd w:id="15"/>
       <w:bookmarkEnd w:id="16"/>
       <w:bookmarkEnd w:id="17"/>
       <w:bookmarkEnd w:id="18"/>
-    </w:p>
-    <w:p>
-      <w:pPr>
-        <w:spacing w:line="360" w:lineRule="auto"/>
+      <w:bookmarkEnd w:id="19"/>
+    </w:p>
+    <w:p>
+      <w:pPr>
+        <w:spacing w:line="360" w:lineRule="auto"/>
+        <w:jc w:val="both"/>
         <w:rPr>
           <w:rFonts w:ascii="Times New Roman" w:hAnsi="Times New Roman" w:cs="Times New Roman"/>
           <w:sz w:val="24"/>
@@ -873,6 +530,8 @@
     <w:p>
       <w:pPr>
         <w:pStyle w:val="Ttulo2"/>
+        <w:spacing w:line="360" w:lineRule="auto"/>
+        <w:jc w:val="both"/>
         <w:rPr>
           <w:rFonts w:ascii="Times New Roman" w:hAnsi="Times New Roman" w:cs="Times New Roman"/>
           <w:color w:val="auto"/>
@@ -880,9 +539,10 @@
           <w:szCs w:val="24"/>
         </w:rPr>
       </w:pPr>
-      <w:bookmarkStart w:id="19" w:name="_Toc446257823"/>
-      <w:bookmarkStart w:id="20" w:name="_Toc446258426"/>
-      <w:bookmarkStart w:id="21" w:name="_Toc446280368"/>
+      <w:bookmarkStart w:id="20" w:name="_Toc446257823"/>
+      <w:bookmarkStart w:id="21" w:name="_Toc446258426"/>
+      <w:bookmarkStart w:id="22" w:name="_Toc446280368"/>
+      <w:bookmarkStart w:id="23" w:name="_Toc446762458"/>
       <w:r>
         <w:rPr>
           <w:rFonts w:ascii="Times New Roman" w:hAnsi="Times New Roman" w:cs="Times New Roman"/>
@@ -892,41 +552,113 @@
         </w:rPr>
         <w:t>Objetivo General y Objetivos Específicos:</w:t>
       </w:r>
-      <w:bookmarkEnd w:id="19"/>
       <w:bookmarkEnd w:id="20"/>
       <w:bookmarkEnd w:id="21"/>
-    </w:p>
-    <w:p>
-      <w:pPr>
-        <w:spacing w:line="360" w:lineRule="auto"/>
-        <w:rPr>
-          <w:rFonts w:ascii="Times New Roman" w:hAnsi="Times New Roman" w:cs="Times New Roman"/>
-          <w:sz w:val="24"/>
-          <w:szCs w:val="24"/>
-        </w:rPr>
-      </w:pPr>
-    </w:p>
-    <w:p>
-      <w:pPr>
-        <w:spacing w:line="360" w:lineRule="auto"/>
-        <w:rPr>
-          <w:rFonts w:ascii="Times New Roman" w:hAnsi="Times New Roman" w:cs="Times New Roman"/>
-          <w:sz w:val="24"/>
-          <w:szCs w:val="24"/>
-        </w:rPr>
-      </w:pPr>
-      <w:bookmarkStart w:id="22" w:name="_Toc446258427"/>
-      <w:bookmarkStart w:id="23" w:name="_Toc446280369"/>
-      <w:r>
-        <w:rPr>
-          <w:rStyle w:val="Ttulo3Car"/>
-          <w:rFonts w:ascii="Times New Roman" w:hAnsi="Times New Roman" w:cs="Times New Roman"/>
-          <w:color w:val="auto"/>
-        </w:rPr>
-        <w:t>Introducción:</w:t>
-      </w:r>
       <w:bookmarkEnd w:id="22"/>
       <w:bookmarkEnd w:id="23"/>
+    </w:p>
+    <w:p/>
+    <w:p>
+      <w:pPr>
+        <w:spacing w:line="360" w:lineRule="auto"/>
+        <w:jc w:val="both"/>
+        <w:rPr>
+          <w:rFonts w:ascii="Times New Roman" w:hAnsi="Times New Roman" w:cs="Times New Roman"/>
+          <w:sz w:val="24"/>
+          <w:szCs w:val="24"/>
+        </w:rPr>
+      </w:pPr>
+      <w:r>
+        <w:rPr>
+          <w:rFonts w:ascii="Times New Roman" w:hAnsi="Times New Roman" w:cs="Times New Roman"/>
+          <w:sz w:val="24"/>
+          <w:szCs w:val="24"/>
+        </w:rPr>
+        <w:t xml:space="preserve">Objetivo general: </w:t>
+      </w:r>
+    </w:p>
+    <w:p>
+      <w:pPr>
+        <w:spacing w:line="360" w:lineRule="auto"/>
+        <w:ind w:firstLine="708"/>
+        <w:jc w:val="both"/>
+        <w:rPr>
+          <w:rFonts w:ascii="Times New Roman" w:hAnsi="Times New Roman" w:cs="Times New Roman"/>
+          <w:sz w:val="24"/>
+          <w:szCs w:val="24"/>
+        </w:rPr>
+      </w:pPr>
+      <w:r>
+        <w:rPr>
+          <w:rFonts w:ascii="Times New Roman" w:hAnsi="Times New Roman" w:cs="Times New Roman"/>
+          <w:sz w:val="24"/>
+          <w:szCs w:val="24"/>
+        </w:rPr>
+        <w:t xml:space="preserve">Desarrollar un proyecto para facilitar la obtención de un promedio a partir de notas </w:t>
+      </w:r>
+      <w:r>
+        <w:rPr>
+          <w:rFonts w:ascii="Times New Roman" w:hAnsi="Times New Roman" w:cs="Times New Roman"/>
+          <w:sz w:val="24"/>
+          <w:szCs w:val="24"/>
+        </w:rPr>
+        <w:t>dadas, con el propósito de simplificar este proceso.</w:t>
+      </w:r>
+    </w:p>
+    <w:p>
+      <w:pPr>
+        <w:spacing w:line="360" w:lineRule="auto"/>
+        <w:jc w:val="both"/>
+        <w:rPr>
+          <w:rFonts w:ascii="Times New Roman" w:hAnsi="Times New Roman" w:cs="Times New Roman"/>
+          <w:sz w:val="24"/>
+          <w:szCs w:val="24"/>
+        </w:rPr>
+      </w:pPr>
+      <w:r>
+        <w:rPr>
+          <w:rFonts w:ascii="Times New Roman" w:hAnsi="Times New Roman" w:cs="Times New Roman"/>
+          <w:sz w:val="24"/>
+          <w:szCs w:val="24"/>
+        </w:rPr>
+        <w:t xml:space="preserve">Objetivos específicos: </w:t>
+      </w:r>
+    </w:p>
+    <w:p>
+      <w:pPr>
+        <w:spacing w:line="360" w:lineRule="auto"/>
+        <w:ind w:firstLine="708"/>
+        <w:jc w:val="both"/>
+        <w:rPr>
+          <w:rFonts w:ascii="Times New Roman" w:hAnsi="Times New Roman" w:cs="Times New Roman"/>
+          <w:sz w:val="24"/>
+          <w:szCs w:val="24"/>
+        </w:rPr>
+      </w:pPr>
+      <w:r>
+        <w:rPr>
+          <w:rFonts w:ascii="Times New Roman" w:hAnsi="Times New Roman" w:cs="Times New Roman"/>
+          <w:sz w:val="24"/>
+          <w:szCs w:val="24"/>
+        </w:rPr>
+        <w:t>Definir una fórmula</w:t>
+      </w:r>
+      <w:r>
+        <w:rPr>
+          <w:rFonts w:ascii="Times New Roman" w:hAnsi="Times New Roman" w:cs="Times New Roman"/>
+          <w:sz w:val="24"/>
+          <w:szCs w:val="24"/>
+        </w:rPr>
+        <w:t xml:space="preserve"> que ayudara a la obtención de un resultado</w:t>
+      </w:r>
+      <w:r>
+        <w:rPr>
+          <w:rFonts w:ascii="Times New Roman" w:hAnsi="Times New Roman" w:cs="Times New Roman"/>
+          <w:sz w:val="24"/>
+          <w:szCs w:val="24"/>
+        </w:rPr>
+        <w:t>,</w:t>
+      </w:r>
       <w:r>
         <w:rPr>
           <w:rFonts w:ascii="Times New Roman" w:hAnsi="Times New Roman" w:cs="Times New Roman"/>
@@ -941,18 +673,168 @@
           <w:sz w:val="24"/>
           <w:szCs w:val="24"/>
         </w:rPr>
-        <w:t xml:space="preserve">Este programa se hace para facilitar  el proceso de  </w:t>
-      </w:r>
-      <w:r>
-        <w:rPr>
-          <w:rFonts w:ascii="Times New Roman" w:hAnsi="Times New Roman" w:cs="Times New Roman"/>
-          <w:sz w:val="24"/>
-          <w:szCs w:val="24"/>
-        </w:rPr>
-        <w:t>calificación de notas……………..</w:t>
-      </w:r>
-      <w:bookmarkStart w:id="24" w:name="_GoBack"/>
+        <w:t>cuyo</w:t>
+      </w:r>
+      <w:r>
+        <w:rPr>
+          <w:rFonts w:ascii="Times New Roman" w:hAnsi="Times New Roman" w:cs="Times New Roman"/>
+          <w:sz w:val="24"/>
+          <w:szCs w:val="24"/>
+        </w:rPr>
+        <w:t xml:space="preserve"> nota este en un </w:t>
+      </w:r>
+      <w:r>
+        <w:rPr>
+          <w:rFonts w:ascii="Times New Roman" w:hAnsi="Times New Roman" w:cs="Times New Roman"/>
+          <w:sz w:val="24"/>
+          <w:szCs w:val="24"/>
+        </w:rPr>
+        <w:t xml:space="preserve"> rango</w:t>
+      </w:r>
+      <w:r>
+        <w:rPr>
+          <w:rFonts w:ascii="Times New Roman" w:hAnsi="Times New Roman" w:cs="Times New Roman"/>
+          <w:sz w:val="24"/>
+          <w:szCs w:val="24"/>
+        </w:rPr>
+        <w:t xml:space="preserve"> va</w:t>
+      </w:r>
+      <w:r>
+        <w:rPr>
+          <w:rFonts w:ascii="Times New Roman" w:hAnsi="Times New Roman" w:cs="Times New Roman"/>
+          <w:sz w:val="24"/>
+          <w:szCs w:val="24"/>
+        </w:rPr>
+        <w:t xml:space="preserve"> </w:t>
+      </w:r>
+      <w:r>
+        <w:rPr>
+          <w:rFonts w:ascii="Times New Roman" w:hAnsi="Times New Roman" w:cs="Times New Roman"/>
+          <w:sz w:val="24"/>
+          <w:szCs w:val="24"/>
+        </w:rPr>
+        <w:t>del 1 al 20.</w:t>
+      </w:r>
+    </w:p>
+    <w:p>
+      <w:pPr>
+        <w:spacing w:line="360" w:lineRule="auto"/>
+        <w:ind w:firstLine="708"/>
+        <w:jc w:val="both"/>
+        <w:rPr>
+          <w:rFonts w:ascii="Times New Roman" w:hAnsi="Times New Roman" w:cs="Times New Roman"/>
+          <w:sz w:val="24"/>
+          <w:szCs w:val="24"/>
+        </w:rPr>
+      </w:pPr>
+      <w:r>
+        <w:rPr>
+          <w:rFonts w:ascii="Times New Roman" w:hAnsi="Times New Roman" w:cs="Times New Roman"/>
+          <w:sz w:val="24"/>
+          <w:szCs w:val="24"/>
+        </w:rPr>
+        <w:t>Establecer a través</w:t>
+      </w:r>
+      <w:r>
+        <w:rPr>
+          <w:rFonts w:ascii="Times New Roman" w:hAnsi="Times New Roman" w:cs="Times New Roman"/>
+          <w:sz w:val="24"/>
+          <w:szCs w:val="24"/>
+        </w:rPr>
+        <w:t xml:space="preserve"> de dicha</w:t>
+      </w:r>
+      <w:r>
+        <w:rPr>
+          <w:rFonts w:ascii="Times New Roman" w:hAnsi="Times New Roman" w:cs="Times New Roman"/>
+          <w:sz w:val="24"/>
+          <w:szCs w:val="24"/>
+        </w:rPr>
+        <w:t xml:space="preserve"> </w:t>
+      </w:r>
+      <w:r>
+        <w:rPr>
+          <w:rFonts w:ascii="Times New Roman" w:hAnsi="Times New Roman" w:cs="Times New Roman"/>
+          <w:sz w:val="24"/>
+          <w:szCs w:val="24"/>
+        </w:rPr>
+        <w:t>fórmula</w:t>
+      </w:r>
+      <w:r>
+        <w:rPr>
+          <w:rFonts w:ascii="Times New Roman" w:hAnsi="Times New Roman" w:cs="Times New Roman"/>
+          <w:sz w:val="24"/>
+          <w:szCs w:val="24"/>
+        </w:rPr>
+        <w:t xml:space="preserve"> </w:t>
+      </w:r>
+      <w:r>
+        <w:rPr>
+          <w:rFonts w:ascii="Times New Roman" w:hAnsi="Times New Roman" w:cs="Times New Roman"/>
+          <w:sz w:val="24"/>
+          <w:szCs w:val="24"/>
+        </w:rPr>
+        <w:t>un resultado promedio</w:t>
+      </w:r>
+      <w:r>
+        <w:rPr>
+          <w:rFonts w:ascii="Times New Roman" w:hAnsi="Times New Roman" w:cs="Times New Roman"/>
+          <w:sz w:val="24"/>
+          <w:szCs w:val="24"/>
+        </w:rPr>
+        <w:t xml:space="preserve"> que</w:t>
+      </w:r>
+      <w:r>
+        <w:rPr>
+          <w:rFonts w:ascii="Times New Roman" w:hAnsi="Times New Roman" w:cs="Times New Roman"/>
+          <w:sz w:val="24"/>
+          <w:szCs w:val="24"/>
+        </w:rPr>
+        <w:t xml:space="preserve"> </w:t>
+      </w:r>
+      <w:r>
+        <w:rPr>
+          <w:rFonts w:ascii="Times New Roman" w:hAnsi="Times New Roman" w:cs="Times New Roman"/>
+          <w:sz w:val="24"/>
+          <w:szCs w:val="24"/>
+        </w:rPr>
+        <w:t>vaya de la A a la E, dependiendo de los valores de la nota ingresada.</w:t>
+      </w:r>
+    </w:p>
+    <w:p>
+      <w:pPr>
+        <w:spacing w:line="360" w:lineRule="auto"/>
+        <w:jc w:val="both"/>
+        <w:rPr>
+          <w:rFonts w:ascii="Times New Roman" w:hAnsi="Times New Roman" w:cs="Times New Roman"/>
+          <w:sz w:val="24"/>
+          <w:szCs w:val="24"/>
+        </w:rPr>
+      </w:pPr>
+    </w:p>
+    <w:p>
+      <w:pPr>
+        <w:spacing w:line="360" w:lineRule="auto"/>
+        <w:jc w:val="both"/>
+        <w:rPr>
+          <w:rFonts w:ascii="Times New Roman" w:hAnsi="Times New Roman" w:cs="Times New Roman"/>
+          <w:sz w:val="24"/>
+          <w:szCs w:val="24"/>
+        </w:rPr>
+      </w:pPr>
+      <w:bookmarkStart w:id="24" w:name="_Toc446258427"/>
+      <w:bookmarkStart w:id="25" w:name="_Toc446280369"/>
+      <w:bookmarkStart w:id="26" w:name="_Toc446762459"/>
+      <w:r>
+        <w:rPr>
+          <w:rStyle w:val="Ttulo3Car"/>
+          <w:rFonts w:ascii="Times New Roman" w:hAnsi="Times New Roman" w:cs="Times New Roman"/>
+          <w:color w:val="auto"/>
+        </w:rPr>
+        <w:t>Introducción:</w:t>
+      </w:r>
       <w:bookmarkEnd w:id="24"/>
+      <w:bookmarkEnd w:id="25"/>
+      <w:bookmarkEnd w:id="26"/>
       <w:r>
         <w:rPr>
           <w:rFonts w:ascii="Times New Roman" w:hAnsi="Times New Roman" w:cs="Times New Roman"/>
@@ -965,16 +847,70 @@
     <w:p>
       <w:pPr>
         <w:spacing w:line="360" w:lineRule="auto"/>
-        <w:rPr>
-          <w:rFonts w:ascii="Times New Roman" w:hAnsi="Times New Roman" w:cs="Times New Roman"/>
-          <w:sz w:val="24"/>
-          <w:szCs w:val="24"/>
-        </w:rPr>
-      </w:pPr>
-    </w:p>
-    <w:p>
-      <w:pPr>
-        <w:spacing w:line="360" w:lineRule="auto"/>
+        <w:jc w:val="both"/>
+        <w:rPr>
+          <w:rFonts w:ascii="Times New Roman" w:hAnsi="Times New Roman" w:cs="Times New Roman"/>
+          <w:sz w:val="24"/>
+          <w:szCs w:val="24"/>
+        </w:rPr>
+      </w:pPr>
+      <w:r>
+        <w:rPr>
+          <w:rFonts w:ascii="Times New Roman" w:hAnsi="Times New Roman" w:cs="Times New Roman"/>
+          <w:sz w:val="24"/>
+          <w:szCs w:val="24"/>
+        </w:rPr>
+        <w:tab/>
+        <w:t xml:space="preserve">Este proyecto tiene como finalidad </w:t>
+      </w:r>
+      <w:r>
+        <w:rPr>
+          <w:rFonts w:ascii="Times New Roman" w:hAnsi="Times New Roman" w:cs="Times New Roman"/>
+          <w:sz w:val="24"/>
+          <w:szCs w:val="24"/>
+        </w:rPr>
+        <w:t xml:space="preserve">facilitar el proceso de </w:t>
+      </w:r>
+      <w:r>
+        <w:rPr>
+          <w:rFonts w:ascii="Times New Roman" w:hAnsi="Times New Roman" w:cs="Times New Roman"/>
+          <w:sz w:val="24"/>
+          <w:szCs w:val="24"/>
+        </w:rPr>
+        <w:t>calificación de notas</w:t>
+      </w:r>
+      <w:r>
+        <w:rPr>
+          <w:rFonts w:ascii="Times New Roman" w:hAnsi="Times New Roman" w:cs="Times New Roman"/>
+          <w:sz w:val="24"/>
+          <w:szCs w:val="24"/>
+        </w:rPr>
+        <w:t xml:space="preserve">, </w:t>
+      </w:r>
+      <w:r>
+        <w:rPr>
+          <w:rFonts w:ascii="Times New Roman" w:hAnsi="Times New Roman" w:cs="Times New Roman"/>
+          <w:sz w:val="24"/>
+          <w:szCs w:val="24"/>
+        </w:rPr>
+        <w:t xml:space="preserve"> </w:t>
+      </w:r>
+    </w:p>
+    <w:p>
+      <w:pPr>
+        <w:spacing w:line="360" w:lineRule="auto"/>
+        <w:jc w:val="both"/>
+        <w:rPr>
+          <w:rFonts w:ascii="Times New Roman" w:hAnsi="Times New Roman" w:cs="Times New Roman"/>
+          <w:sz w:val="24"/>
+          <w:szCs w:val="24"/>
+        </w:rPr>
+      </w:pPr>
+    </w:p>
+    <w:p>
+      <w:pPr>
+        <w:spacing w:line="360" w:lineRule="auto"/>
+        <w:jc w:val="both"/>
         <w:rPr>
           <w:rFonts w:ascii="Times New Roman" w:hAnsi="Times New Roman" w:cs="Times New Roman"/>
           <w:sz w:val="24"/>
@@ -993,6 +929,7 @@
     <w:p>
       <w:pPr>
         <w:spacing w:line="360" w:lineRule="auto"/>
+        <w:jc w:val="both"/>
         <w:rPr>
           <w:rFonts w:ascii="Times New Roman" w:hAnsi="Times New Roman" w:cs="Times New Roman"/>
           <w:sz w:val="24"/>
@@ -1003,6 +940,8 @@
     <w:p>
       <w:pPr>
         <w:pStyle w:val="Ttulo4"/>
+        <w:spacing w:line="360" w:lineRule="auto"/>
+        <w:jc w:val="both"/>
         <w:rPr>
           <w:rFonts w:ascii="Times New Roman" w:hAnsi="Times New Roman" w:cs="Times New Roman"/>
           <w:i w:val="0"/>
@@ -1011,7 +950,7 @@
           <w:szCs w:val="24"/>
         </w:rPr>
       </w:pPr>
-      <w:bookmarkStart w:id="25" w:name="_Toc446280370"/>
+      <w:bookmarkStart w:id="27" w:name="_Toc446280370"/>
       <w:r>
         <w:rPr>
           <w:rFonts w:ascii="Times New Roman" w:hAnsi="Times New Roman" w:cs="Times New Roman"/>
@@ -1022,7 +961,7 @@
         </w:rPr>
         <w:t>Análisis de la Solución:</w:t>
       </w:r>
-      <w:bookmarkEnd w:id="25"/>
+      <w:bookmarkEnd w:id="27"/>
       <w:r>
         <w:rPr>
           <w:rFonts w:ascii="Times New Roman" w:hAnsi="Times New Roman" w:cs="Times New Roman"/>
@@ -1037,6 +976,7 @@
     <w:p>
       <w:pPr>
         <w:spacing w:line="360" w:lineRule="auto"/>
+        <w:jc w:val="both"/>
         <w:rPr>
           <w:rFonts w:ascii="Times New Roman" w:hAnsi="Times New Roman" w:cs="Times New Roman"/>
           <w:sz w:val="24"/>
@@ -1047,6 +987,8 @@
     <w:p>
       <w:pPr>
         <w:pStyle w:val="Ttulo5"/>
+        <w:spacing w:line="360" w:lineRule="auto"/>
+        <w:jc w:val="both"/>
         <w:rPr>
           <w:rFonts w:ascii="Times New Roman" w:hAnsi="Times New Roman" w:cs="Times New Roman"/>
           <w:color w:val="auto"/>
@@ -1054,7 +996,7 @@
           <w:szCs w:val="24"/>
         </w:rPr>
       </w:pPr>
-      <w:bookmarkStart w:id="26" w:name="_Toc446280371"/>
+      <w:bookmarkStart w:id="28" w:name="_Toc446280371"/>
       <w:r>
         <w:rPr>
           <w:rFonts w:ascii="Times New Roman" w:hAnsi="Times New Roman" w:cs="Times New Roman"/>
@@ -1062,9 +1004,10 @@
           <w:sz w:val="24"/>
           <w:szCs w:val="24"/>
         </w:rPr>
+        <w:lastRenderedPageBreak/>
         <w:t>Resultados obtenidos:</w:t>
       </w:r>
-      <w:bookmarkEnd w:id="26"/>
+      <w:bookmarkEnd w:id="28"/>
       <w:r>
         <w:rPr>
           <w:rFonts w:ascii="Times New Roman" w:hAnsi="Times New Roman" w:cs="Times New Roman"/>
@@ -1078,16 +1021,18 @@
     <w:p>
       <w:pPr>
         <w:spacing w:line="360" w:lineRule="auto"/>
-        <w:rPr>
-          <w:rFonts w:ascii="Times New Roman" w:hAnsi="Times New Roman" w:cs="Times New Roman"/>
-          <w:sz w:val="24"/>
-          <w:szCs w:val="24"/>
-        </w:rPr>
-      </w:pPr>
-    </w:p>
-    <w:p>
-      <w:pPr>
-        <w:spacing w:line="360" w:lineRule="auto"/>
+        <w:jc w:val="both"/>
+        <w:rPr>
+          <w:rFonts w:ascii="Times New Roman" w:hAnsi="Times New Roman" w:cs="Times New Roman"/>
+          <w:sz w:val="24"/>
+          <w:szCs w:val="24"/>
+        </w:rPr>
+      </w:pPr>
+    </w:p>
+    <w:p>
+      <w:pPr>
+        <w:spacing w:line="360" w:lineRule="auto"/>
+        <w:jc w:val="both"/>
         <w:rPr>
           <w:rFonts w:ascii="Times New Roman" w:hAnsi="Times New Roman" w:cs="Times New Roman"/>
           <w:sz w:val="24"/>
@@ -1106,16 +1051,18 @@
     <w:p>
       <w:pPr>
         <w:spacing w:line="360" w:lineRule="auto"/>
-        <w:rPr>
-          <w:rFonts w:ascii="Times New Roman" w:hAnsi="Times New Roman" w:cs="Times New Roman"/>
-          <w:sz w:val="24"/>
-          <w:szCs w:val="24"/>
-        </w:rPr>
-      </w:pPr>
-    </w:p>
-    <w:p>
-      <w:pPr>
-        <w:spacing w:line="360" w:lineRule="auto"/>
+        <w:jc w:val="both"/>
+        <w:rPr>
+          <w:rFonts w:ascii="Times New Roman" w:hAnsi="Times New Roman" w:cs="Times New Roman"/>
+          <w:sz w:val="24"/>
+          <w:szCs w:val="24"/>
+        </w:rPr>
+      </w:pPr>
+    </w:p>
+    <w:p>
+      <w:pPr>
+        <w:spacing w:line="360" w:lineRule="auto"/>
+        <w:jc w:val="both"/>
         <w:rPr>
           <w:rFonts w:ascii="Times New Roman" w:hAnsi="Times New Roman" w:cs="Times New Roman"/>
           <w:sz w:val="24"/>
@@ -1134,16 +1081,18 @@
     <w:p>
       <w:pPr>
         <w:spacing w:line="360" w:lineRule="auto"/>
-        <w:rPr>
-          <w:rFonts w:ascii="Times New Roman" w:hAnsi="Times New Roman" w:cs="Times New Roman"/>
-          <w:sz w:val="24"/>
-          <w:szCs w:val="24"/>
-        </w:rPr>
-      </w:pPr>
-    </w:p>
-    <w:p>
-      <w:pPr>
-        <w:spacing w:line="360" w:lineRule="auto"/>
+        <w:jc w:val="both"/>
+        <w:rPr>
+          <w:rFonts w:ascii="Times New Roman" w:hAnsi="Times New Roman" w:cs="Times New Roman"/>
+          <w:sz w:val="24"/>
+          <w:szCs w:val="24"/>
+        </w:rPr>
+      </w:pPr>
+    </w:p>
+    <w:p>
+      <w:pPr>
+        <w:spacing w:line="360" w:lineRule="auto"/>
+        <w:jc w:val="both"/>
         <w:rPr>
           <w:rFonts w:ascii="Times New Roman" w:hAnsi="Times New Roman" w:cs="Times New Roman"/>
           <w:sz w:val="24"/>
@@ -1162,6 +1111,61 @@
     <w:p>
       <w:pPr>
         <w:spacing w:line="360" w:lineRule="auto"/>
+        <w:jc w:val="both"/>
+        <w:rPr>
+          <w:rFonts w:ascii="Times New Roman" w:hAnsi="Times New Roman" w:cs="Times New Roman"/>
+          <w:sz w:val="24"/>
+          <w:szCs w:val="24"/>
+        </w:rPr>
+      </w:pPr>
+      <w:r>
+        <w:rPr>
+          <w:rFonts w:ascii="Times New Roman" w:hAnsi="Times New Roman" w:cs="Times New Roman"/>
+          <w:sz w:val="24"/>
+          <w:szCs w:val="24"/>
+        </w:rPr>
+        <w:t>Sábado 19/3: Inicio de seudocódigo y diagrama de flujo 2 horas</w:t>
+      </w:r>
+    </w:p>
+    <w:p>
+      <w:pPr>
+        <w:spacing w:line="360" w:lineRule="auto"/>
+        <w:jc w:val="both"/>
+        <w:rPr>
+          <w:rFonts w:ascii="Times New Roman" w:hAnsi="Times New Roman" w:cs="Times New Roman"/>
+          <w:sz w:val="24"/>
+          <w:szCs w:val="24"/>
+        </w:rPr>
+      </w:pPr>
+      <w:r>
+        <w:rPr>
+          <w:rFonts w:ascii="Times New Roman" w:hAnsi="Times New Roman" w:cs="Times New Roman"/>
+          <w:sz w:val="24"/>
+          <w:szCs w:val="24"/>
+        </w:rPr>
+        <w:t>Domingo  20/3: Avance</w:t>
+      </w:r>
+      <w:r>
+        <w:rPr>
+          <w:rFonts w:ascii="Times New Roman" w:hAnsi="Times New Roman" w:cs="Times New Roman"/>
+          <w:sz w:val="24"/>
+          <w:szCs w:val="24"/>
+        </w:rPr>
+        <w:t xml:space="preserve"> 1</w:t>
+      </w:r>
+      <w:r>
+        <w:rPr>
+          <w:rFonts w:ascii="Times New Roman" w:hAnsi="Times New Roman" w:cs="Times New Roman"/>
+          <w:sz w:val="24"/>
+          <w:szCs w:val="24"/>
+        </w:rPr>
+        <w:t xml:space="preserve"> en seudocódigo y diagrama de flujo 1 hora</w:t>
+      </w:r>
+    </w:p>
+    <w:p>
+      <w:pPr>
+        <w:spacing w:line="360" w:lineRule="auto"/>
+        <w:jc w:val="both"/>
         <w:rPr>
           <w:rFonts w:ascii="Times New Roman" w:hAnsi="Times New Roman" w:cs="Times New Roman"/>
           <w:sz w:val="24"/>
@@ -1182,65 +1186,42 @@
           <w:sz w:val="24"/>
           <w:szCs w:val="24"/>
         </w:rPr>
-        <w:t xml:space="preserve"> 19/3</w:t>
-      </w:r>
-      <w:r>
-        <w:rPr>
-          <w:rFonts w:ascii="Times New Roman" w:hAnsi="Times New Roman" w:cs="Times New Roman"/>
-          <w:sz w:val="24"/>
-          <w:szCs w:val="24"/>
-        </w:rPr>
-        <w:t>: I</w:t>
-      </w:r>
-      <w:r>
-        <w:rPr>
-          <w:rFonts w:ascii="Times New Roman" w:hAnsi="Times New Roman" w:cs="Times New Roman"/>
-          <w:sz w:val="24"/>
-          <w:szCs w:val="24"/>
-        </w:rPr>
-        <w:t>nicio de seudocódigo y diagrama de flujo</w:t>
-      </w:r>
-      <w:r>
-        <w:rPr>
-          <w:rFonts w:ascii="Times New Roman" w:hAnsi="Times New Roman" w:cs="Times New Roman"/>
-          <w:sz w:val="24"/>
-          <w:szCs w:val="24"/>
-        </w:rPr>
-        <w:t xml:space="preserve"> 2 horas</w:t>
-      </w:r>
-    </w:p>
-    <w:p>
-      <w:pPr>
-        <w:spacing w:line="360" w:lineRule="auto"/>
-        <w:rPr>
-          <w:rFonts w:ascii="Times New Roman" w:hAnsi="Times New Roman" w:cs="Times New Roman"/>
-          <w:sz w:val="24"/>
-          <w:szCs w:val="24"/>
-        </w:rPr>
-      </w:pPr>
-      <w:r>
-        <w:rPr>
-          <w:rFonts w:ascii="Times New Roman" w:hAnsi="Times New Roman" w:cs="Times New Roman"/>
-          <w:sz w:val="24"/>
-          <w:szCs w:val="24"/>
-        </w:rPr>
-        <w:t>Domingo  20</w:t>
-      </w:r>
-      <w:r>
-        <w:rPr>
-          <w:rFonts w:ascii="Times New Roman" w:hAnsi="Times New Roman" w:cs="Times New Roman"/>
-          <w:sz w:val="24"/>
-          <w:szCs w:val="24"/>
-        </w:rPr>
-        <w:t>/3</w:t>
-      </w:r>
-      <w:r>
-        <w:rPr>
-          <w:rFonts w:ascii="Times New Roman" w:hAnsi="Times New Roman" w:cs="Times New Roman"/>
-          <w:sz w:val="24"/>
-          <w:szCs w:val="24"/>
-        </w:rPr>
-        <w:t>:</w:t>
+        <w:t xml:space="preserve"> 26/3: inicio de documento escrito 12:00 md hasta </w:t>
+      </w:r>
+    </w:p>
+    <w:p>
+      <w:pPr>
+        <w:spacing w:line="360" w:lineRule="auto"/>
+        <w:jc w:val="both"/>
+        <w:rPr>
+          <w:rFonts w:ascii="Times New Roman" w:hAnsi="Times New Roman" w:cs="Times New Roman"/>
+          <w:sz w:val="24"/>
+          <w:szCs w:val="24"/>
+        </w:rPr>
+      </w:pPr>
+      <w:r>
+        <w:rPr>
+          <w:rFonts w:ascii="Times New Roman" w:hAnsi="Times New Roman" w:cs="Times New Roman"/>
+          <w:sz w:val="24"/>
+          <w:szCs w:val="24"/>
+        </w:rPr>
+        <w:t>Sábado</w:t>
+      </w:r>
+      <w:r>
+        <w:rPr>
+          <w:rFonts w:ascii="Times New Roman" w:hAnsi="Times New Roman" w:cs="Times New Roman"/>
+          <w:sz w:val="24"/>
+          <w:szCs w:val="24"/>
+        </w:rPr>
+        <w:t xml:space="preserve"> 27</w:t>
+      </w:r>
+      <w:r>
+        <w:rPr>
+          <w:rFonts w:ascii="Times New Roman" w:hAnsi="Times New Roman" w:cs="Times New Roman"/>
+          <w:sz w:val="24"/>
+          <w:szCs w:val="24"/>
+        </w:rPr>
+        <w:t>/3:</w:t>
       </w:r>
       <w:r>
         <w:rPr>
@@ -1256,58 +1237,61 @@
           <w:sz w:val="24"/>
           <w:szCs w:val="24"/>
         </w:rPr>
-        <w:t>Avance en</w:t>
-      </w:r>
-      <w:r>
-        <w:rPr>
-          <w:rFonts w:ascii="Times New Roman" w:hAnsi="Times New Roman" w:cs="Times New Roman"/>
-          <w:sz w:val="24"/>
-          <w:szCs w:val="24"/>
-        </w:rPr>
-        <w:t xml:space="preserve"> seudocódigo y diagrama de flujo</w:t>
-      </w:r>
-      <w:r>
-        <w:rPr>
-          <w:rFonts w:ascii="Times New Roman" w:hAnsi="Times New Roman" w:cs="Times New Roman"/>
-          <w:sz w:val="24"/>
-          <w:szCs w:val="24"/>
-        </w:rPr>
-        <w:t xml:space="preserve"> 1 hora</w:t>
-      </w:r>
-    </w:p>
-    <w:p>
-      <w:pPr>
-        <w:spacing w:line="360" w:lineRule="auto"/>
-        <w:rPr>
-          <w:rFonts w:ascii="Times New Roman" w:hAnsi="Times New Roman" w:cs="Times New Roman"/>
-          <w:sz w:val="24"/>
-          <w:szCs w:val="24"/>
-        </w:rPr>
-      </w:pPr>
-    </w:p>
-    <w:p>
-      <w:pPr>
-        <w:spacing w:line="360" w:lineRule="auto"/>
-        <w:rPr>
-          <w:rFonts w:ascii="Times New Roman" w:hAnsi="Times New Roman" w:cs="Times New Roman"/>
-          <w:sz w:val="24"/>
-          <w:szCs w:val="24"/>
-        </w:rPr>
-      </w:pPr>
-    </w:p>
-    <w:p>
-      <w:pPr>
-        <w:spacing w:line="360" w:lineRule="auto"/>
-        <w:rPr>
-          <w:rFonts w:ascii="Times New Roman" w:hAnsi="Times New Roman" w:cs="Times New Roman"/>
-          <w:sz w:val="24"/>
-          <w:szCs w:val="24"/>
-        </w:rPr>
-      </w:pPr>
-    </w:p>
-    <w:p>
-      <w:pPr>
-        <w:spacing w:line="360" w:lineRule="auto"/>
+        <w:t>Domingo  20/3: Avance</w:t>
+      </w:r>
+      <w:r>
+        <w:rPr>
+          <w:rFonts w:ascii="Times New Roman" w:hAnsi="Times New Roman" w:cs="Times New Roman"/>
+          <w:sz w:val="24"/>
+          <w:szCs w:val="24"/>
+        </w:rPr>
+        <w:t xml:space="preserve"> 1</w:t>
+      </w:r>
+      <w:r>
+        <w:rPr>
+          <w:rFonts w:ascii="Times New Roman" w:hAnsi="Times New Roman" w:cs="Times New Roman"/>
+          <w:sz w:val="24"/>
+          <w:szCs w:val="24"/>
+        </w:rPr>
+        <w:t xml:space="preserve"> en seudocódigo y diagrama de flujo </w:t>
+      </w:r>
+      <w:r>
+        <w:rPr>
+          <w:rFonts w:ascii="Times New Roman" w:hAnsi="Times New Roman" w:cs="Times New Roman"/>
+          <w:sz w:val="24"/>
+          <w:szCs w:val="24"/>
+        </w:rPr>
+        <w:t>30 minutos</w:t>
+      </w:r>
+    </w:p>
+    <w:p>
+      <w:pPr>
+        <w:spacing w:line="360" w:lineRule="auto"/>
+        <w:jc w:val="both"/>
+        <w:rPr>
+          <w:rFonts w:ascii="Times New Roman" w:hAnsi="Times New Roman" w:cs="Times New Roman"/>
+          <w:sz w:val="24"/>
+          <w:szCs w:val="24"/>
+        </w:rPr>
+      </w:pPr>
+      <w:bookmarkStart w:id="29" w:name="_GoBack"/>
+      <w:bookmarkEnd w:id="29"/>
+    </w:p>
+    <w:p>
+      <w:pPr>
+        <w:spacing w:line="360" w:lineRule="auto"/>
+        <w:jc w:val="both"/>
+        <w:rPr>
+          <w:rFonts w:ascii="Times New Roman" w:hAnsi="Times New Roman" w:cs="Times New Roman"/>
+          <w:sz w:val="24"/>
+          <w:szCs w:val="24"/>
+        </w:rPr>
+      </w:pPr>
+    </w:p>
+    <w:p>
+      <w:pPr>
+        <w:spacing w:line="360" w:lineRule="auto"/>
+        <w:jc w:val="both"/>
         <w:rPr>
           <w:rFonts w:ascii="Times New Roman" w:hAnsi="Times New Roman" w:cs="Times New Roman"/>
           <w:sz w:val="24"/>
@@ -1344,16 +1328,18 @@
     <w:p>
       <w:pPr>
         <w:spacing w:line="360" w:lineRule="auto"/>
-        <w:rPr>
-          <w:rFonts w:ascii="Times New Roman" w:hAnsi="Times New Roman" w:cs="Times New Roman"/>
-          <w:sz w:val="24"/>
-          <w:szCs w:val="24"/>
-        </w:rPr>
-      </w:pPr>
-    </w:p>
-    <w:p>
-      <w:pPr>
-        <w:spacing w:line="360" w:lineRule="auto"/>
+        <w:jc w:val="both"/>
+        <w:rPr>
+          <w:rFonts w:ascii="Times New Roman" w:hAnsi="Times New Roman" w:cs="Times New Roman"/>
+          <w:sz w:val="24"/>
+          <w:szCs w:val="24"/>
+        </w:rPr>
+      </w:pPr>
+    </w:p>
+    <w:p>
+      <w:pPr>
+        <w:spacing w:line="360" w:lineRule="auto"/>
+        <w:jc w:val="both"/>
         <w:rPr>
           <w:rFonts w:ascii="Times New Roman" w:hAnsi="Times New Roman" w:cs="Times New Roman"/>
           <w:sz w:val="24"/>
@@ -1372,86 +1358,95 @@
     <w:p>
       <w:pPr>
         <w:spacing w:line="360" w:lineRule="auto"/>
-        <w:rPr>
-          <w:rFonts w:ascii="Times New Roman" w:hAnsi="Times New Roman" w:cs="Times New Roman"/>
-          <w:sz w:val="24"/>
-          <w:szCs w:val="24"/>
-        </w:rPr>
-      </w:pPr>
-    </w:p>
-    <w:p>
-      <w:pPr>
-        <w:spacing w:line="360" w:lineRule="auto"/>
-        <w:rPr>
-          <w:rFonts w:ascii="Times New Roman" w:hAnsi="Times New Roman" w:cs="Times New Roman"/>
-          <w:sz w:val="24"/>
-          <w:szCs w:val="24"/>
-        </w:rPr>
-      </w:pPr>
-    </w:p>
-    <w:p>
-      <w:pPr>
-        <w:spacing w:line="360" w:lineRule="auto"/>
-        <w:rPr>
-          <w:rFonts w:ascii="Times New Roman" w:hAnsi="Times New Roman" w:cs="Times New Roman"/>
-          <w:sz w:val="24"/>
-          <w:szCs w:val="24"/>
-        </w:rPr>
-      </w:pPr>
-    </w:p>
-    <w:p>
-      <w:pPr>
-        <w:spacing w:line="360" w:lineRule="auto"/>
-        <w:rPr>
-          <w:rFonts w:ascii="Times New Roman" w:hAnsi="Times New Roman" w:cs="Times New Roman"/>
-          <w:sz w:val="24"/>
-          <w:szCs w:val="24"/>
-        </w:rPr>
-      </w:pPr>
-    </w:p>
-    <w:p>
-      <w:pPr>
-        <w:spacing w:line="360" w:lineRule="auto"/>
-        <w:rPr>
-          <w:rFonts w:ascii="Times New Roman" w:hAnsi="Times New Roman" w:cs="Times New Roman"/>
-          <w:sz w:val="24"/>
-          <w:szCs w:val="24"/>
-        </w:rPr>
-      </w:pPr>
-    </w:p>
-    <w:p>
-      <w:pPr>
-        <w:spacing w:line="360" w:lineRule="auto"/>
-        <w:rPr>
-          <w:rFonts w:ascii="Times New Roman" w:hAnsi="Times New Roman" w:cs="Times New Roman"/>
-          <w:sz w:val="24"/>
-          <w:szCs w:val="24"/>
-        </w:rPr>
-      </w:pPr>
-    </w:p>
-    <w:p>
-      <w:pPr>
-        <w:spacing w:line="360" w:lineRule="auto"/>
-        <w:rPr>
-          <w:rFonts w:ascii="Times New Roman" w:hAnsi="Times New Roman" w:cs="Times New Roman"/>
-          <w:sz w:val="24"/>
-          <w:szCs w:val="24"/>
-        </w:rPr>
-      </w:pPr>
-    </w:p>
-    <w:p>
-      <w:pPr>
-        <w:spacing w:line="360" w:lineRule="auto"/>
-        <w:rPr>
-          <w:rFonts w:ascii="Times New Roman" w:hAnsi="Times New Roman" w:cs="Times New Roman"/>
-          <w:sz w:val="24"/>
-          <w:szCs w:val="24"/>
-        </w:rPr>
-      </w:pPr>
-    </w:p>
-    <w:p>
-      <w:pPr>
-        <w:spacing w:line="360" w:lineRule="auto"/>
+        <w:jc w:val="both"/>
+        <w:rPr>
+          <w:rFonts w:ascii="Times New Roman" w:hAnsi="Times New Roman" w:cs="Times New Roman"/>
+          <w:sz w:val="24"/>
+          <w:szCs w:val="24"/>
+        </w:rPr>
+      </w:pPr>
+    </w:p>
+    <w:p>
+      <w:pPr>
+        <w:spacing w:line="360" w:lineRule="auto"/>
+        <w:jc w:val="both"/>
+        <w:rPr>
+          <w:rFonts w:ascii="Times New Roman" w:hAnsi="Times New Roman" w:cs="Times New Roman"/>
+          <w:sz w:val="24"/>
+          <w:szCs w:val="24"/>
+        </w:rPr>
+      </w:pPr>
+    </w:p>
+    <w:p>
+      <w:pPr>
+        <w:spacing w:line="360" w:lineRule="auto"/>
+        <w:jc w:val="both"/>
+        <w:rPr>
+          <w:rFonts w:ascii="Times New Roman" w:hAnsi="Times New Roman" w:cs="Times New Roman"/>
+          <w:sz w:val="24"/>
+          <w:szCs w:val="24"/>
+        </w:rPr>
+      </w:pPr>
+    </w:p>
+    <w:p>
+      <w:pPr>
+        <w:spacing w:line="360" w:lineRule="auto"/>
+        <w:jc w:val="both"/>
+        <w:rPr>
+          <w:rFonts w:ascii="Times New Roman" w:hAnsi="Times New Roman" w:cs="Times New Roman"/>
+          <w:sz w:val="24"/>
+          <w:szCs w:val="24"/>
+        </w:rPr>
+      </w:pPr>
+    </w:p>
+    <w:p>
+      <w:pPr>
+        <w:spacing w:line="360" w:lineRule="auto"/>
+        <w:jc w:val="both"/>
+        <w:rPr>
+          <w:rFonts w:ascii="Times New Roman" w:hAnsi="Times New Roman" w:cs="Times New Roman"/>
+          <w:sz w:val="24"/>
+          <w:szCs w:val="24"/>
+        </w:rPr>
+      </w:pPr>
+    </w:p>
+    <w:p>
+      <w:pPr>
+        <w:spacing w:line="360" w:lineRule="auto"/>
+        <w:jc w:val="both"/>
+        <w:rPr>
+          <w:rFonts w:ascii="Times New Roman" w:hAnsi="Times New Roman" w:cs="Times New Roman"/>
+          <w:sz w:val="24"/>
+          <w:szCs w:val="24"/>
+        </w:rPr>
+      </w:pPr>
+    </w:p>
+    <w:p>
+      <w:pPr>
+        <w:spacing w:line="360" w:lineRule="auto"/>
+        <w:jc w:val="both"/>
+        <w:rPr>
+          <w:rFonts w:ascii="Times New Roman" w:hAnsi="Times New Roman" w:cs="Times New Roman"/>
+          <w:sz w:val="24"/>
+          <w:szCs w:val="24"/>
+        </w:rPr>
+      </w:pPr>
+    </w:p>
+    <w:p>
+      <w:pPr>
+        <w:spacing w:line="360" w:lineRule="auto"/>
+        <w:jc w:val="both"/>
+        <w:rPr>
+          <w:rFonts w:ascii="Times New Roman" w:hAnsi="Times New Roman" w:cs="Times New Roman"/>
+          <w:sz w:val="24"/>
+          <w:szCs w:val="24"/>
+        </w:rPr>
+      </w:pPr>
+    </w:p>
+    <w:p>
+      <w:pPr>
+        <w:spacing w:line="360" w:lineRule="auto"/>
+        <w:jc w:val="both"/>
         <w:rPr>
           <w:rFonts w:ascii="Times New Roman" w:hAnsi="Times New Roman" w:cs="Times New Roman"/>
           <w:sz w:val="24"/>
@@ -1578,7 +1573,7 @@
             <w:noProof/>
             <w:lang w:val="es-ES"/>
           </w:rPr>
-          <w:t>4</w:t>
+          <w:t>5</w:t>
         </w:r>
         <w:r>
           <w:fldChar w:fldCharType="end"/>
@@ -2324,13 +2319,17 @@
     <w:autoRedefine/>
     <w:uiPriority w:val="39"/>
     <w:unhideWhenUsed/>
-    <w:rsid w:val="008A392A"/>
+    <w:rsid w:val="0030266D"/>
     <w:pPr>
+      <w:tabs>
+        <w:tab w:val="right" w:leader="dot" w:pos="8828"/>
+      </w:tabs>
       <w:spacing w:before="240" w:after="120"/>
     </w:pPr>
     <w:rPr>
-      <w:b/>
+      <w:rFonts w:ascii="Times New Roman" w:hAnsi="Times New Roman" w:cs="Times New Roman"/>
       <w:bCs/>
+      <w:noProof/>
       <w:sz w:val="20"/>
       <w:szCs w:val="20"/>
     </w:rPr>
@@ -2858,7 +2857,7 @@
 </file>
 
 <file path=customXml/itemProps1.xml><?xml version="1.0" encoding="utf-8"?>
-<ds:datastoreItem xmlns:ds="http://schemas.openxmlformats.org/officeDocument/2006/customXml" ds:itemID="{82CC8F86-9EC6-4011-9E12-D3DA4A90C9B5}">
+<ds:datastoreItem xmlns:ds="http://schemas.openxmlformats.org/officeDocument/2006/customXml" ds:itemID="{EB01A8BF-718A-4EA3-BEA0-21467709D076}">
   <ds:schemaRefs>
     <ds:schemaRef ds:uri="http://schemas.openxmlformats.org/officeDocument/2006/bibliography"/>
   </ds:schemaRefs>

</xml_diff>